<commit_message>
Mejoras en el texto word
Cambios en el Word
</commit_message>
<xml_diff>
--- a/reports/CC_Pobreza.docx
+++ b/reports/CC_Pobreza.docx
@@ -1799,21 +1799,7 @@
         <w:rPr>
           <w:lang w:val="es-ES"/>
         </w:rPr>
-        <w:t xml:space="preserve"> </w:t>
-      </w:r>
-      <w:proofErr w:type="spellStart"/>
-      <w:r>
-        <w:rPr>
-          <w:lang w:val="es-ES"/>
-        </w:rPr>
-        <w:t>antropogénico</w:t>
-      </w:r>
-      <w:proofErr w:type="spellEnd"/>
-      <w:r>
-        <w:rPr>
-          <w:lang w:val="es-ES"/>
-        </w:rPr>
-        <w:t xml:space="preserve"> ha sido absorbido por los océanos lo cual ha provocado su acidificación </w:t>
+        <w:t xml:space="preserve"> antropogénico ha sido absorbido por los océanos lo cual ha provocado su acidificación </w:t>
       </w:r>
       <w:r>
         <w:rPr>
@@ -5153,15 +5139,7 @@
         <w:footnoteReference w:id="5"/>
       </w:r>
       <w:r>
-        <w:t xml:space="preserve"> total en el año 2100 con relación a 1750 (por ejemplo, se calcula que, para 2011 el forzamiento radiativo </w:t>
-      </w:r>
-      <w:proofErr w:type="spellStart"/>
-      <w:r>
-        <w:t>antropogénico</w:t>
-      </w:r>
-      <w:proofErr w:type="spellEnd"/>
-      <w:r>
-        <w:t xml:space="preserve"> con respecto a 1750 es de 2.29 W</w:t>
+        <w:t xml:space="preserve"> total en el año 2100 con relación a 1750 (por ejemplo, se calcula que, para 2011 el forzamiento radiativo antropogénico con respecto a 1750 es de 2.29 W</w:t>
       </w:r>
       <w:r>
         <w:t xml:space="preserve">atts por </w:t>
@@ -6994,14 +6972,12 @@
         </w:rPr>
         <w:t xml:space="preserve"> son consistentes con </w:t>
       </w:r>
-      <w:proofErr w:type="spellStart"/>
-      <w:r>
-        <w:rPr>
-          <w:lang w:val="es-ES"/>
-        </w:rPr>
-        <w:t>aumetnos</w:t>
-      </w:r>
-      <w:proofErr w:type="spellEnd"/>
+      <w:r>
+        <w:rPr>
+          <w:lang w:val="es-ES"/>
+        </w:rPr>
+        <w:t>aumentos</w:t>
+      </w:r>
       <w:r>
         <w:rPr>
           <w:lang w:val="es-ES"/>
@@ -10006,97 +9982,438 @@
     </w:p>
     <w:p>
       <w:pPr>
-        <w:rPr>
-          <w:lang w:val="es-ES"/>
-        </w:rPr>
-      </w:pPr>
-    </w:p>
-    <w:p>
-      <w:r>
-        <w:t>Un esquema útil para evaluar las implicaciones en términos de aumento de temperatura de los diferentes escenarios de emisiones</w:t>
-      </w:r>
-      <w:r>
-        <w:t xml:space="preserve"> así como para estimar la magnitud de los esfuerzos de mitigación necesarios</w:t>
-      </w:r>
-      <w:r>
-        <w:t xml:space="preserve">, es a través del </w:t>
-      </w:r>
-      <w:r>
-        <w:t xml:space="preserve">total de emisiones </w:t>
-      </w:r>
-      <w:r>
-        <w:t>de CO</w:t>
-      </w:r>
-      <w:r>
-        <w:rPr>
+        <w:ind w:firstLine="720"/>
+        <w:rPr>
+          <w:lang w:val="es-ES"/>
+        </w:rPr>
+      </w:pPr>
+    </w:p>
+    <w:p>
+      <w:pPr>
+        <w:ind w:firstLine="720"/>
+        <w:rPr>
+          <w:lang w:val="es-ES"/>
+        </w:rPr>
+      </w:pPr>
+      <w:r>
+        <w:rPr>
+          <w:lang w:val="es-ES"/>
+        </w:rPr>
+        <w:t>La tendencia de las emisiones actuales sigue muy de cerca la senda relativa al escenario de mayor forzamiento</w:t>
+      </w:r>
+      <w:r>
+        <w:rPr>
+          <w:lang w:val="es-ES"/>
+        </w:rPr>
+        <w:t xml:space="preserve"> radiativo, RCP8.5, por lo cual, derivado de la retroalimentación del sistema climático, aún cuando las emisiones fueran reducidas significativamente hay un nivel de calentamiento comprometido (</w:t>
+      </w:r>
+      <w:r>
+        <w:rPr>
+          <w:lang w:val="es-ES"/>
+        </w:rPr>
+        <w:fldChar w:fldCharType="begin"/>
+      </w:r>
+      <w:r>
+        <w:rPr>
+          <w:lang w:val="es-ES"/>
+        </w:rPr>
+        <w:instrText xml:space="preserve"> REF _Ref380751840 \h </w:instrText>
+      </w:r>
+      <w:r>
+        <w:rPr>
+          <w:lang w:val="es-ES"/>
+        </w:rPr>
+      </w:r>
+      <w:r>
+        <w:rPr>
+          <w:lang w:val="es-ES"/>
+        </w:rPr>
+        <w:fldChar w:fldCharType="separate"/>
+      </w:r>
+      <w:r>
+        <w:t xml:space="preserve">Gráfico </w:t>
+      </w:r>
+      <w:r>
+        <w:rPr>
+          <w:noProof/>
+        </w:rPr>
+        <w:t>4</w:t>
+      </w:r>
+      <w:r>
+        <w:rPr>
+          <w:lang w:val="es-ES"/>
+        </w:rPr>
+        <w:fldChar w:fldCharType="end"/>
+      </w:r>
+      <w:r>
+        <w:rPr>
+          <w:lang w:val="es-ES"/>
+        </w:rPr>
+        <w:t xml:space="preserve">). De esta manera, un aumento de 2°C con respecto a los niveles pre industriales para mediados del siglo XXI parece inevitable </w:t>
+      </w:r>
+      <w:r>
+        <w:rPr>
+          <w:lang w:val="es-ES"/>
+        </w:rPr>
+        <w:fldChar w:fldCharType="begin"/>
+      </w:r>
+      <w:r>
+        <w:rPr>
+          <w:lang w:val="es-ES"/>
+        </w:rPr>
+        <w:instrText xml:space="preserve"> ADDIN ZOTERO_ITEM CSL_CITATION {"citationID":"5OEa3GtV","properties":{"formattedCitation":"(Vergara y otros, 2013)","plainCitation":"(Vergara y otros, 2013)"},"citationItems":[{"id":4647,"uris":["http://zotero.org/users/98373/items/6BQAJGWV"],"uri":["http://zotero.org/users/98373/items/6BQAJGWV"],"itemData":{"id":4647,"type":"book","title":"The climate and development challenge for Latin America and the Caribbean: options for climate-resilient, low-carbon development","publisher":"Inter-American Development Bank","author":[{"family":"Vergara","given":"Walter"},{"family":"Rios","given":"Ana"},{"family":"Galindo","given":"Luis Miguel"},{"family":"Gutman","given":"Pablo"},{"family":"Isbell","given":"Paul"},{"family":"Suding","given":"Paul H."},{"family":"Samaniego","given":"Joseluis"}],"issued":{"date-parts":[["2013"]]}}}],"schema":"https://github.com/citation-style-language/schema/raw/master/csl-citation.json"} </w:instrText>
+      </w:r>
+      <w:r>
+        <w:rPr>
+          <w:lang w:val="es-ES"/>
+        </w:rPr>
+        <w:fldChar w:fldCharType="separate"/>
+      </w:r>
+      <w:r>
+        <w:t>(Vergara y otros, 2013)</w:t>
+      </w:r>
+      <w:r>
+        <w:rPr>
+          <w:lang w:val="es-ES"/>
+        </w:rPr>
+        <w:fldChar w:fldCharType="end"/>
+      </w:r>
+      <w:r>
+        <w:rPr>
+          <w:lang w:val="es-ES"/>
+        </w:rPr>
+        <w:t>. Es importante notar que los cambios predichos, y observados, en el sistema climático se manifiestan con distintas intensidades en las diversas regiones del planeta.</w:t>
+      </w:r>
+    </w:p>
+    <w:p>
+      <w:pPr>
+        <w:ind w:firstLine="720"/>
+        <w:rPr>
+          <w:lang w:val="es-ES"/>
+        </w:rPr>
+      </w:pPr>
+    </w:p>
+    <w:p>
+      <w:pPr>
+        <w:ind w:firstLine="720"/>
+        <w:rPr>
+          <w:lang w:val="es-ES"/>
+        </w:rPr>
+      </w:pPr>
+    </w:p>
+    <w:p>
+      <w:pPr>
+        <w:ind w:firstLine="720"/>
+        <w:rPr>
+          <w:lang w:val="es-ES"/>
+        </w:rPr>
+      </w:pPr>
+    </w:p>
+    <w:p>
+      <w:pPr>
+        <w:ind w:firstLine="720"/>
+        <w:rPr>
+          <w:lang w:val="es-ES"/>
+        </w:rPr>
+      </w:pPr>
+    </w:p>
+    <w:p>
+      <w:pPr>
+        <w:ind w:firstLine="720"/>
+        <w:rPr>
+          <w:lang w:val="es-ES"/>
+        </w:rPr>
+      </w:pPr>
+    </w:p>
+    <w:p>
+      <w:pPr>
+        <w:ind w:firstLine="720"/>
+        <w:rPr>
+          <w:lang w:val="es-ES"/>
+        </w:rPr>
+      </w:pPr>
+    </w:p>
+    <w:p>
+      <w:pPr>
+        <w:ind w:firstLine="720"/>
+        <w:rPr>
+          <w:lang w:val="es-ES"/>
+        </w:rPr>
+      </w:pPr>
+    </w:p>
+    <w:p>
+      <w:pPr>
+        <w:ind w:firstLine="720"/>
+        <w:rPr>
+          <w:lang w:val="es-ES"/>
+        </w:rPr>
+      </w:pPr>
+    </w:p>
+    <w:p>
+      <w:pPr>
+        <w:ind w:firstLine="720"/>
+        <w:rPr>
+          <w:lang w:val="es-ES"/>
+        </w:rPr>
+      </w:pPr>
+    </w:p>
+    <w:p>
+      <w:pPr>
+        <w:ind w:firstLine="720"/>
+        <w:rPr>
+          <w:lang w:val="es-ES"/>
+        </w:rPr>
+      </w:pPr>
+    </w:p>
+    <w:p>
+      <w:pPr>
+        <w:ind w:firstLine="720"/>
+        <w:rPr>
+          <w:lang w:val="es-ES"/>
+        </w:rPr>
+      </w:pPr>
+    </w:p>
+    <w:p>
+      <w:pPr>
+        <w:pStyle w:val="Caption"/>
+        <w:spacing w:after="0"/>
+        <w:jc w:val="center"/>
+        <w:rPr>
+          <w:color w:val="auto"/>
+          <w:sz w:val="20"/>
+          <w:szCs w:val="20"/>
+        </w:rPr>
+      </w:pPr>
+      <w:bookmarkStart w:id="5" w:name="_Ref380751840"/>
+      <w:r>
+        <w:rPr>
+          <w:color w:val="auto"/>
+          <w:sz w:val="20"/>
+          <w:szCs w:val="20"/>
+        </w:rPr>
+        <w:t xml:space="preserve">GRÁFICO </w:t>
+      </w:r>
+      <w:r>
+        <w:rPr>
+          <w:color w:val="auto"/>
+          <w:sz w:val="20"/>
+          <w:szCs w:val="20"/>
+        </w:rPr>
+        <w:fldChar w:fldCharType="begin"/>
+      </w:r>
+      <w:r>
+        <w:rPr>
+          <w:color w:val="auto"/>
+          <w:sz w:val="20"/>
+          <w:szCs w:val="20"/>
+        </w:rPr>
+        <w:instrText xml:space="preserve"> SEQ GRÁFICO \* ARABIC </w:instrText>
+      </w:r>
+      <w:r>
+        <w:rPr>
+          <w:color w:val="auto"/>
+          <w:sz w:val="20"/>
+          <w:szCs w:val="20"/>
+        </w:rPr>
+        <w:fldChar w:fldCharType="separate"/>
+      </w:r>
+      <w:r>
+        <w:rPr>
+          <w:noProof/>
+          <w:color w:val="auto"/>
+          <w:sz w:val="20"/>
+          <w:szCs w:val="20"/>
+        </w:rPr>
+        <w:t>4</w:t>
+      </w:r>
+      <w:r>
+        <w:rPr>
+          <w:color w:val="auto"/>
+          <w:sz w:val="20"/>
+          <w:szCs w:val="20"/>
+        </w:rPr>
+        <w:fldChar w:fldCharType="end"/>
+      </w:r>
+      <w:bookmarkEnd w:id="5"/>
+    </w:p>
+    <w:p>
+      <w:pPr>
+        <w:jc w:val="center"/>
+        <w:rPr>
+          <w:b/>
+          <w:sz w:val="20"/>
+          <w:lang w:val="es-ES"/>
+        </w:rPr>
+      </w:pPr>
+      <w:r>
+        <w:rPr>
+          <w:b/>
+          <w:sz w:val="20"/>
+          <w:lang w:val="es-ES"/>
+        </w:rPr>
+        <w:t>MUNDO: EMISIONES DE CO</w:t>
+      </w:r>
+      <w:r>
+        <w:rPr>
+          <w:b/>
+          <w:sz w:val="20"/>
           <w:vertAlign w:val="subscript"/>
+          <w:lang w:val="es-ES"/>
         </w:rPr>
         <w:t>2</w:t>
       </w:r>
       <w:r>
+        <w:rPr>
+          <w:b/>
+          <w:sz w:val="20"/>
+          <w:lang w:val="es-ES"/>
+        </w:rPr>
+        <w:t>, 2000 – 2100</w:t>
+      </w:r>
+    </w:p>
+    <w:p>
+      <w:pPr>
+        <w:ind w:firstLine="720"/>
+        <w:jc w:val="center"/>
+        <w:rPr>
+          <w:lang w:val="es-ES"/>
+        </w:rPr>
+      </w:pPr>
+      <w:r>
+        <w:rPr>
+          <w:i/>
+          <w:lang w:val="es-ES"/>
+        </w:rPr>
+        <w:t>(</w:t>
+      </w:r>
+      <w:proofErr w:type="spellStart"/>
+      <w:r>
+        <w:rPr>
+          <w:i/>
+          <w:lang w:val="es-ES"/>
+        </w:rPr>
+        <w:t>Gigatoneladas</w:t>
+      </w:r>
+      <w:proofErr w:type="spellEnd"/>
+      <w:r>
+        <w:rPr>
+          <w:i/>
+          <w:lang w:val="es-ES"/>
+        </w:rPr>
+        <w:t xml:space="preserve"> de carbono al año)</w:t>
+      </w:r>
+    </w:p>
+    <w:p>
+      <w:pPr>
+        <w:jc w:val="center"/>
+        <w:rPr>
+          <w:b/>
+          <w:lang w:val="en-US"/>
+        </w:rPr>
+      </w:pPr>
+      <w:r>
+        <w:rPr>
+          <w:noProof/>
+          <w:lang w:val="en-US"/>
+        </w:rPr>
+        <w:drawing>
+          <wp:inline distT="0" distB="0" distL="0" distR="0">
+            <wp:extent cx="3948899" cy="2918129"/>
+            <wp:effectExtent l="19050" t="0" r="0" b="0"/>
+            <wp:docPr id="2" name="Picture 1"/>
+            <wp:cNvGraphicFramePr>
+              <a:graphicFrameLocks xmlns:a="http://schemas.openxmlformats.org/drawingml/2006/main" noChangeAspect="1"/>
+            </wp:cNvGraphicFramePr>
+            <a:graphic xmlns:a="http://schemas.openxmlformats.org/drawingml/2006/main">
+              <a:graphicData uri="http://schemas.openxmlformats.org/drawingml/2006/picture">
+                <pic:pic xmlns:pic="http://schemas.openxmlformats.org/drawingml/2006/picture">
+                  <pic:nvPicPr>
+                    <pic:cNvPr id="0" name="Picture 1"/>
+                    <pic:cNvPicPr>
+                      <a:picLocks noChangeAspect="1" noChangeArrowheads="1"/>
+                    </pic:cNvPicPr>
+                  </pic:nvPicPr>
+                  <pic:blipFill>
+                    <a:blip r:embed="rId11" cstate="print"/>
+                    <a:srcRect/>
+                    <a:stretch>
+                      <a:fillRect/>
+                    </a:stretch>
+                  </pic:blipFill>
+                  <pic:spPr bwMode="auto">
+                    <a:xfrm>
+                      <a:off x="0" y="0"/>
+                      <a:ext cx="3951632" cy="2920148"/>
+                    </a:xfrm>
+                    <a:prstGeom prst="rect">
+                      <a:avLst/>
+                    </a:prstGeom>
+                    <a:noFill/>
+                    <a:ln w="9525">
+                      <a:noFill/>
+                      <a:miter lim="800000"/>
+                      <a:headEnd/>
+                      <a:tailEnd/>
+                    </a:ln>
+                  </pic:spPr>
+                </pic:pic>
+              </a:graphicData>
+            </a:graphic>
+          </wp:inline>
+        </w:drawing>
+      </w:r>
+    </w:p>
+    <w:p>
+      <w:r>
+        <w:rPr>
+          <w:b/>
+          <w:lang w:val="es-ES"/>
+        </w:rPr>
+        <w:t xml:space="preserve">Fuente: </w:t>
+      </w:r>
+      <w:r>
+        <w:rPr>
+          <w:lang w:val="es-ES"/>
+        </w:rPr>
+        <w:t xml:space="preserve">Elaboración propia en base a </w:t>
+      </w:r>
+      <w:r>
+        <w:t xml:space="preserve">RCP </w:t>
+      </w:r>
+      <w:proofErr w:type="spellStart"/>
+      <w:r>
+        <w:t>Database</w:t>
+      </w:r>
+      <w:proofErr w:type="spellEnd"/>
+      <w:r>
+        <w:t>,</w:t>
+      </w:r>
+      <w:r>
         <w:t xml:space="preserve"> </w:t>
       </w:r>
       <w:r>
-        <w:t>acumuladas</w:t>
-      </w:r>
-      <w:r>
-        <w:t>. En efecto, resultados de simulaciones de</w:t>
-      </w:r>
-      <w:r>
-        <w:t xml:space="preserve"> diversos</w:t>
-      </w:r>
-      <w:r>
-        <w:t xml:space="preserve"> modelos climáticos sugieren la existencia de una relación aproximadamente lineal entre </w:t>
-      </w:r>
-      <w:r>
-        <w:t>los cambios en la temperatura y</w:t>
+        <w:t>2009</w:t>
+      </w:r>
+      <w:r>
+        <w:t>, disponible en línea</w:t>
       </w:r>
       <w:r>
         <w:t xml:space="preserve"> </w:t>
       </w:r>
       <w:r>
-        <w:t xml:space="preserve">las emisiones </w:t>
-      </w:r>
-      <w:r>
-        <w:t xml:space="preserve">acumuladas </w:t>
-      </w:r>
-      <w:r>
-        <w:t>de CO</w:t>
-      </w:r>
-      <w:r>
-        <w:rPr>
-          <w:vertAlign w:val="subscript"/>
-        </w:rPr>
-        <w:t>2</w:t>
-      </w:r>
-      <w:r>
-        <w:t xml:space="preserve"> </w:t>
-      </w:r>
-      <w:r>
-        <w:fldChar w:fldCharType="begin"/>
-      </w:r>
-      <w:r>
-        <w:instrText xml:space="preserve"> ADDIN ZOTERO_ITEM CSL_CITATION {"citationID":"UAr93XL7","properties":{"formattedCitation":"(Matthews y otros, 2009; Matthews, Solomon y Pierrehumbert, 2012; Allen y otros, 2009; IPCC, 2013)","plainCitation":"(Matthews y otros, 2009; Matthews, Solomon y Pierrehumbert, 2012; Allen y otros, 2009; IPCC, 2013)"},"citationItems":[{"id":4682,"uris":["http://zotero.org/users/98373/items/KXJ4M3TA"],"uri":["http://zotero.org/users/98373/items/KXJ4M3TA"],"itemData":{"id":4682,"type":"article-journal","title":"The proportionality of global warming to cumulative carbon emissions","container-title":"Nature","page":"829-832","volume":"459","issue":"7248","source":"www.nature.com","abstract":"The global temperature response to increasing atmospheric CO2 is often quantified by metrics such as equilibrium climate sensitivity and transient climate response. These approaches, however, do not account for carbon cycle feedbacks and therefore do not fully represent the net response of the Earth system to anthropogenic CO2 emissions. Climate–carbon modelling experiments have shown that: (1) the warming per unit CO2 emitted does not depend on the background CO2 concentration; (2) the total allowable emissions for climate stabilization do not depend on the timing of those emissions; and (3) the temperature response to a pulse of CO2 is approximately constant on timescales of decades to centuries. Here we generalize these results and show that the carbon–climate response (CCR), defined as the ratio of temperature change to cumulative carbon emissions, is approximately independent of both the atmospheric CO2 concentration and its rate of change on these timescales. From observational constraints, we estimate CCR to be in the range 1.0–2.1 °C per trillion tonnes of carbon (Tt C) emitted (5th to 95th percentiles), consistent with twenty-first-century CCR values simulated by climate–carbon models. Uncertainty in land-use CO2 emissions and aerosol forcing, however, means that higher observationally constrained values cannot be excluded. The CCR, when evaluated from climate–carbon models under idealized conditions, represents a simple yet robust metric for comparing models, which aggregates both climate feedbacks and carbon cycle feedbacks. CCR is also likely to be a useful concept for climate change mitigation and policy; by combining the uncertainties associated with climate sensitivity, carbon sinks and climate–carbon feedbacks into a single quantity, the CCR allows CO2-induced global mean temperature change to be inferred directly from cumulative carbon emissions.","DOI":"10.1038/nature08047","ISSN":"0028-0836","journalAbbreviation":"Nature","language":"en","author":[{"family":"Matthews","given":"H. Damon"},{"family":"Gillett","given":"Nathan P."},{"family":"Stott","given":"Peter A."},{"family":"Zickfeld","given":"Kirsten"}],"issued":{"date-parts":[["2009",6,11]]},"accessed":{"date-parts":[["2013",12,5]]}}},{"id":4680,"uris":["http://zotero.org/users/98373/items/VX2WP88P"],"uri":["http://zotero.org/users/98373/items/VX2WP88P"],"itemData":{"id":4680,"type":"article-journal","title":"Cumulative carbon as a policy framework for achieving climate stabilization","container-title":"Philosophical transactions. Series A, Mathematical, physical, and engineering sciences","page":"4365-4379","volume":"370","issue":"1974","source":"NCBI PubMed","abstract":"The primary objective of the United Nations Framework Convention on Climate Change is to stabilize greenhouse gas concentrations at a level that will avoid dangerous climate impacts. However, greenhouse gas concentration stabilization is an awkward framework within which to assess dangerous climate change on account of the significant lag between a given concentration level and the eventual equilibrium temperature change. By contrast, recent research has shown that global temperature change can be well described by a given cumulative carbon emissions budget. Here, we propose that cumulative carbon emissions represent an alternative framework that is applicable both as a tool for climate mitigation as well as for the assessment of potential climate impacts. We show first that both atmospheric CO(2) concentration at a given year and the associated temperature change are generally associated with a unique cumulative carbon emissions budget that is largely independent of the emissions scenario. The rate of global temperature change can therefore be related to first order to the rate of increase of cumulative carbon emissions. However, transient warming over the next century will also be strongly affected by emissions of shorter lived forcing agents such as aerosols and methane. Non-CO(2) emissions therefore contribute to uncertainty in the cumulative carbon budget associated with near-term temperature targets, and may suggest the need for a mitigation approach that considers separately short- and long-lived gas emissions. By contrast, long-term temperature change remains primarily associated with total cumulative carbon emissions owing to the much longer atmospheric residence time of CO(2) relative to other major climate forcing agents.","DOI":"10.1098/rsta.2012.0064","ISSN":"1364-503X","note":"PMID: 22869803","journalAbbreviation":"Philos Trans A Math Phys Eng Sci","language":"eng","author":[{"family":"Matthews","given":"H Damon"},{"family":"Solomon","given":"Susan"},{"family":"Pierrehumbert","given":"Raymond"}],"issued":{"date-parts":[["2012",9,13]]},"PMID":"22869803"}},{"id":918,"uris":["http://zotero.org/users/98373/items/92WT3M5T"],"uri":["http://zotero.org/users/98373/items/92WT3M5T"],"itemData":{"id":918,"type":"article-journal","title":"Warming caused by cumulative carbon emissions towards the trillionth tonne","container-title":"Nature","page":"1163-1166","volume":"458","issue":"7242","source":"Nature","DOI":"10.1038/nature08019","ISSN":"0028-0836","journalAbbreviation":"Nature","author":[{"family":"Allen","given":"Myles R."},{"family":"Frame","given":"David J."},{"family":"Huntingford","given":"Chris"},{"family":"Jones","given":"Chris D."},{"family":"Lowe","given":"Jason A."},{"family":"Meinshausen","given":"Malte"},{"family":"Meinshausen","given":"Nicolai"}],"issued":{"date-parts":[["2009",4,30]]},"accessed":{"date-parts":[["2011",8,22]]}}},{"id":4659,"uris":["http://zotero.org/users/98373/items/NPSWRGJ3"],"uri":["http://zotero.org/users/98373/items/NPSWRGJ3"],"itemData":{"id":4659,"type":"chapter","title":"Summary for Policymakers","container-title":"Climate Change 2013: The Physical Science Basis. Contribution of Working Group I to the Fifth Assessment Report of the Intergovernmental Panel on Climate Change","publisher":"Cambridge University Press","publisher-place":"Cambridge, United Kingdom and New York, NY, USA.","event-place":"Cambridge, United Kingdom and New York, NY, USA.","author":[{"family":"IPCC","given":"Intergovernmental Panel on Climate Change"}],"editor":[{"family":"Stocker","given":"T. F."},{"family":"Qin","given":"D."},{"family":"Plattner","given":"G. -K."},{"family":"Tignor","given":"M."},{"family":"Allen","given":"S. K."},{"family":"Boschung","given":"J."},{"family":"Nauels","given":"A."},{"family":"Xia","given":"Y."},{"family":"Bex","given":"V."},{"family":"Midgley","given":"P. M."}],"issued":{"date-parts":[["2013"]]}}}],"schema":"https://github.com/citation-style-language/schema/raw/master/csl-citation.json"} </w:instrText>
-      </w:r>
-      <w:r>
-        <w:fldChar w:fldCharType="separate"/>
-      </w:r>
-      <w:r>
-        <w:t>(Matthews y otros, 2009; Matthews, Solomon y Pierrehumbert, 2012; Allen y otros, 2009; IPCC, 2013)</w:t>
-      </w:r>
-      <w:r>
-        <w:fldChar w:fldCharType="end"/>
-      </w:r>
-      <w:r>
-        <w:t xml:space="preserve">. </w:t>
-      </w:r>
-    </w:p>
-    <w:p/>
-    <w:p/>
-    <w:p>
-      <w:pPr>
-        <w:rPr>
-          <w:b/>
+        <w:t>[</w:t>
+      </w:r>
+      <w:r>
+        <w:t>http://www.iiasa.ac.at/web-apps/tnt/RcpDb</w:t>
+      </w:r>
+      <w:r>
+        <w:t>].</w:t>
+      </w:r>
+    </w:p>
+    <w:p>
+      <w:pPr>
+        <w:rPr>
+          <w:lang w:val="es-ES"/>
         </w:rPr>
       </w:pPr>
     </w:p>
@@ -10111,177 +10428,196 @@
         </w:numPr>
       </w:pPr>
       <w:r>
+        <w:t>Impactos esperados del cambio climático</w:t>
+      </w:r>
+      <w:r>
+        <w:t xml:space="preserve"> en América Latina y el Caribe</w:t>
+      </w:r>
+    </w:p>
+    <w:p>
+      <w:pPr>
+        <w:rPr>
+          <w:lang w:val="es-ES"/>
+        </w:rPr>
+      </w:pPr>
+    </w:p>
+    <w:p>
+      <w:pPr>
+        <w:rPr>
+          <w:lang w:val="es-ES"/>
+        </w:rPr>
+      </w:pPr>
+      <w:r>
+        <w:rPr>
+          <w:lang w:val="es-ES"/>
+        </w:rPr>
+        <w:t xml:space="preserve">Como se muestra en la sección anterior, el crecimiento </w:t>
+      </w:r>
+      <w:r>
+        <w:rPr>
+          <w:lang w:val="es-ES"/>
+        </w:rPr>
+        <w:t>observado</w:t>
+      </w:r>
+      <w:r>
+        <w:rPr>
+          <w:lang w:val="es-ES"/>
+        </w:rPr>
+        <w:t xml:space="preserve"> de las</w:t>
+      </w:r>
+      <w:r>
+        <w:rPr>
+          <w:lang w:val="es-ES"/>
+        </w:rPr>
+        <w:t xml:space="preserve"> emisiones de gases de efecto invernadero (GEI) ha tenido y tendrá incidencia sobre la temperatura del planeta. </w:t>
+      </w:r>
+      <w:r>
+        <w:rPr>
+          <w:lang w:val="es-ES"/>
+        </w:rPr>
+        <w:t xml:space="preserve">Dichos cambios tendrán repercusiones sobre </w:t>
+      </w:r>
+      <w:r>
+        <w:rPr>
+          <w:lang w:val="es-ES"/>
+        </w:rPr>
+        <w:t xml:space="preserve">los ecosistemas, las actividades económicas y el bienestar humano. </w:t>
+      </w:r>
+      <w:r>
+        <w:rPr>
+          <w:lang w:val="es-ES"/>
+        </w:rPr>
+        <w:t xml:space="preserve"> Sin embargo la estimación de los costos económicos de dichos impactos </w:t>
+      </w:r>
+      <w:r>
+        <w:rPr>
+          <w:lang w:val="es-ES"/>
+        </w:rPr>
+        <w:t>conlleva</w:t>
+      </w:r>
+      <w:r>
+        <w:rPr>
+          <w:lang w:val="es-ES"/>
+        </w:rPr>
+        <w:t xml:space="preserve"> </w:t>
+      </w:r>
+      <w:r>
+        <w:rPr>
+          <w:lang w:val="es-ES"/>
+        </w:rPr>
+        <w:t>un importante nivel</w:t>
+      </w:r>
+      <w:r>
+        <w:rPr>
+          <w:lang w:val="es-ES"/>
+        </w:rPr>
+        <w:t xml:space="preserve"> de incertidumbre.</w:t>
+      </w:r>
+    </w:p>
+    <w:p>
+      <w:pPr>
+        <w:rPr>
+          <w:lang w:val="es-ES"/>
+        </w:rPr>
+      </w:pPr>
+    </w:p>
+    <w:p>
+      <w:pPr>
+        <w:rPr>
+          <w:lang w:val="es-ES"/>
+        </w:rPr>
+      </w:pPr>
+      <w:r>
+        <w:rPr>
+          <w:lang w:val="es-ES"/>
+        </w:rPr>
+        <w:t xml:space="preserve">Los impactos esperados del cambio climático dependen del sector, la región y la capacidad de adaptación. </w:t>
+      </w:r>
+    </w:p>
+    <w:p>
+      <w:pPr>
+        <w:rPr>
+          <w:lang w:val="es-ES"/>
+        </w:rPr>
+      </w:pPr>
+    </w:p>
+    <w:p>
+      <w:pPr>
+        <w:ind w:firstLine="720"/>
+        <w:rPr>
+          <w:lang w:val="es-ES"/>
+        </w:rPr>
+      </w:pPr>
+      <w:r>
+        <w:rPr>
+          <w:lang w:val="es-ES"/>
+        </w:rPr>
+        <w:t xml:space="preserve">Independientemente de las medidas de mitigación que se adopten, la acumulación histórica de GEI implica un aumento inevitable de temperatura. Asimismo, los compromisos de mitigación asumidos por los países en las recientes negociaciones no han sido suficientes para alcanzar la reducción de GEI necesarias para alcanzar el objetivo climático </w:t>
+      </w:r>
+      <w:r>
+        <w:rPr>
+          <w:lang w:val="es-ES"/>
+        </w:rPr>
+        <w:fldChar w:fldCharType="begin"/>
+      </w:r>
+      <w:r>
+        <w:rPr>
+          <w:lang w:val="es-ES"/>
+        </w:rPr>
+        <w:instrText xml:space="preserve"> ADDIN ZOTERO_ITEM CSL_CITATION {"citationID":"Dpjp3ZhX","properties":{"formattedCitation":"(UNEP, 2013)","plainCitation":"(UNEP, 2013)"},"citationItems":[{"id":4646,"uris":["http://zotero.org/users/98373/items/69ZKQMHC"],"uri":["http://zotero.org/users/98373/items/69ZKQMHC"],"itemData":{"id":4646,"type":"book","title":"The Emissions Gap Report 2013","publisher":"United Nations Environment Programme (UNEP)","publisher-place":"Nairobi","event-place":"Nairobi","author":[{"family":"UNEP","given":"United Nations Environment Programme"}],"issued":{"date-parts":[["2013"]]}}}],"schema":"https://github.com/citation-style-language/schema/raw/master/csl-citation.json"} </w:instrText>
+      </w:r>
+      <w:r>
+        <w:rPr>
+          <w:lang w:val="es-ES"/>
+        </w:rPr>
+        <w:fldChar w:fldCharType="separate"/>
+      </w:r>
+      <w:r>
+        <w:rPr>
+          <w:lang w:val="es-ES"/>
+        </w:rPr>
+        <w:t>(UNEP, 2013)</w:t>
+      </w:r>
+      <w:r>
+        <w:rPr>
+          <w:lang w:val="en-US"/>
+        </w:rPr>
+        <w:fldChar w:fldCharType="end"/>
+      </w:r>
+      <w:r>
+        <w:rPr>
+          <w:lang w:val="es-ES"/>
+        </w:rPr>
+        <w:t>. En este sentido, resulta fundamental que los países de América Latina y el Caribe incluyan en sus estrategias de desarrollo sostenible procesos oportunos de adaptación al cambio climático.</w:t>
+      </w:r>
+    </w:p>
+    <w:p>
+      <w:pPr>
+        <w:ind w:firstLine="720"/>
+        <w:rPr>
+          <w:lang w:val="es-ES"/>
+        </w:rPr>
+      </w:pPr>
+    </w:p>
+    <w:p>
+      <w:pPr>
+        <w:ind w:firstLine="360"/>
+        <w:rPr>
+          <w:lang w:val="es-ES"/>
+        </w:rPr>
+      </w:pPr>
+      <w:r>
+        <w:rPr>
+          <w:lang w:val="es-ES"/>
+        </w:rPr>
+        <w:t xml:space="preserve">América Latina y el Caribe presenta características que lo hacen altamente vulnerable a los efectos del cambio climático, entre ellos encuentran su geografía, la distribución de la población e infraestructura, su </w:t>
+      </w:r>
+      <w:r>
+        <w:rPr>
+          <w:lang w:val="es-ES"/>
+        </w:rPr>
         <w:lastRenderedPageBreak/>
-        <w:t>Impactos esperados del cambio climático</w:t>
-      </w:r>
-    </w:p>
-    <w:p>
-      <w:pPr>
-        <w:rPr>
-          <w:lang w:val="es-ES"/>
-        </w:rPr>
-      </w:pPr>
-    </w:p>
-    <w:p>
-      <w:pPr>
-        <w:rPr>
-          <w:lang w:val="es-ES"/>
-        </w:rPr>
-      </w:pPr>
-      <w:r>
-        <w:rPr>
-          <w:lang w:val="es-ES"/>
-        </w:rPr>
-        <w:t xml:space="preserve">Como se muestra en la sección anterior, el crecimiento </w:t>
-      </w:r>
-      <w:r>
-        <w:rPr>
-          <w:lang w:val="es-ES"/>
-        </w:rPr>
-        <w:t>observado</w:t>
-      </w:r>
-      <w:r>
-        <w:rPr>
-          <w:lang w:val="es-ES"/>
-        </w:rPr>
-        <w:t xml:space="preserve"> de las</w:t>
-      </w:r>
-      <w:r>
-        <w:rPr>
-          <w:lang w:val="es-ES"/>
-        </w:rPr>
-        <w:t xml:space="preserve"> emisiones de gases de efecto invernadero (GEI) ha tenido y tendrá incidencia sobre la temperatura del planeta. </w:t>
-      </w:r>
-      <w:r>
-        <w:rPr>
-          <w:lang w:val="es-ES"/>
-        </w:rPr>
-        <w:t xml:space="preserve">Dichos cambios tendrán repercusiones sobre </w:t>
-      </w:r>
-      <w:r>
-        <w:rPr>
-          <w:lang w:val="es-ES"/>
-        </w:rPr>
-        <w:t xml:space="preserve">los ecosistemas, las actividades económicas y el bienestar humano. </w:t>
-      </w:r>
-      <w:r>
-        <w:rPr>
-          <w:lang w:val="es-ES"/>
-        </w:rPr>
-        <w:t xml:space="preserve"> Sin embargo la estimación de los costos económicos de dichos impactos </w:t>
-      </w:r>
-      <w:r>
-        <w:rPr>
-          <w:lang w:val="es-ES"/>
-        </w:rPr>
-        <w:t>conlleva</w:t>
-      </w:r>
-      <w:r>
-        <w:rPr>
-          <w:lang w:val="es-ES"/>
-        </w:rPr>
-        <w:t xml:space="preserve"> </w:t>
-      </w:r>
-      <w:r>
-        <w:rPr>
-          <w:lang w:val="es-ES"/>
-        </w:rPr>
-        <w:t>un importante nivel</w:t>
-      </w:r>
-      <w:r>
-        <w:rPr>
-          <w:lang w:val="es-ES"/>
-        </w:rPr>
-        <w:t xml:space="preserve"> de incertidumbre.</w:t>
-      </w:r>
-    </w:p>
-    <w:p>
-      <w:pPr>
-        <w:rPr>
-          <w:lang w:val="es-ES"/>
-        </w:rPr>
-      </w:pPr>
-    </w:p>
-    <w:p>
-      <w:pPr>
-        <w:rPr>
-          <w:lang w:val="es-ES"/>
-        </w:rPr>
-      </w:pPr>
-      <w:r>
-        <w:rPr>
-          <w:lang w:val="es-ES"/>
-        </w:rPr>
-        <w:t xml:space="preserve">Los impactos esperados del cambio climático dependen del sector, la región y la capacidad de adaptación. </w:t>
-      </w:r>
-    </w:p>
-    <w:p>
-      <w:pPr>
-        <w:rPr>
-          <w:lang w:val="es-ES"/>
-        </w:rPr>
-      </w:pPr>
-    </w:p>
-    <w:p>
-      <w:pPr>
-        <w:rPr>
-          <w:lang w:val="es-ES"/>
-        </w:rPr>
-      </w:pPr>
-      <w:r>
-        <w:rPr>
-          <w:lang w:val="es-ES"/>
-        </w:rPr>
-        <w:t xml:space="preserve">Independientemente de las medidas de mitigación que se adopten, la acumulación histórica de GEI implica un aumento inevitable de temperatura. Asimismo, los compromisos de mitigación asumidos por los países en las recientes negociaciones no han sido suficientes para alcanzar la reducción de GEI necesarias para alcanzar el objetivo climático </w:t>
-      </w:r>
-      <w:r>
-        <w:rPr>
-          <w:lang w:val="es-ES"/>
-        </w:rPr>
-        <w:fldChar w:fldCharType="begin"/>
-      </w:r>
-      <w:r>
-        <w:rPr>
-          <w:lang w:val="es-ES"/>
-        </w:rPr>
-        <w:instrText xml:space="preserve"> ADDIN ZOTERO_ITEM CSL_CITATION {"citationID":"Dpjp3ZhX","properties":{"formattedCitation":"(UNEP, 2013)","plainCitation":"(UNEP, 2013)"},"citationItems":[{"id":4646,"uris":["http://zotero.org/users/98373/items/69ZKQMHC"],"uri":["http://zotero.org/users/98373/items/69ZKQMHC"],"itemData":{"id":4646,"type":"book","title":"The Emissions Gap Report 2013","publisher":"United Nations Environment Programme (UNEP)","publisher-place":"Nairobi","event-place":"Nairobi","author":[{"family":"UNEP","given":"United Nations Environment Programme"}],"issued":{"date-parts":[["2013"]]}}}],"schema":"https://github.com/citation-style-language/schema/raw/master/csl-citation.json"} </w:instrText>
-      </w:r>
-      <w:r>
-        <w:rPr>
-          <w:lang w:val="es-ES"/>
-        </w:rPr>
-        <w:fldChar w:fldCharType="separate"/>
-      </w:r>
-      <w:r>
-        <w:rPr>
-          <w:lang w:val="es-ES"/>
-        </w:rPr>
-        <w:t>(UNEP, 2013)</w:t>
-      </w:r>
-      <w:r>
-        <w:rPr>
-          <w:lang w:val="en-US"/>
-        </w:rPr>
-        <w:fldChar w:fldCharType="end"/>
-      </w:r>
-      <w:r>
-        <w:rPr>
-          <w:lang w:val="es-ES"/>
-        </w:rPr>
-        <w:t>. En este sentido, resulta fundamental que los países de América Latina y el Caribe incluyan en sus estrategias de desarrollo sostenible procesos oportunos de adaptación al cambio climático.</w:t>
-      </w:r>
-    </w:p>
-    <w:p>
-      <w:pPr>
-        <w:rPr>
-          <w:lang w:val="es-ES"/>
-        </w:rPr>
-      </w:pPr>
-      <w:r>
-        <w:rPr>
-          <w:lang w:val="es-ES"/>
-        </w:rPr>
-        <w:t xml:space="preserve">América Latina y el Caribe presenta características que lo hacen altamente vulnerable a los efectos del cambio climático, entre ellos encuentran su geografía, la distribución de la población e infraestructura, su dependencia de los recursos naturales, así como otras características sociales tales como el alto porcentaje de personas que viven apenas por encima de la línea de pobreza </w:t>
+        <w:t xml:space="preserve">dependencia de los recursos naturales, así como otras características sociales tales como el alto porcentaje de personas que viven apenas por encima de la línea de pobreza </w:t>
       </w:r>
       <w:r>
         <w:rPr>
@@ -10488,41 +10824,49 @@
         <w:rPr>
           <w:lang w:val="es-ES"/>
         </w:rPr>
-        <w:t xml:space="preserve">Aumento de efectos adversos sobre la biodiversidad y la estabilidad de los ecosistemas. Se espera que el cambio climático altere las especies y los ecosistemas naturales, modificando la biodiversidad, la composición de ecosistemas y su distribución espacial. Asimismo, se espera que, adicionalmente a los </w:t>
-      </w:r>
-      <w:r>
-        <w:rPr>
-          <w:lang w:val="es-ES"/>
-        </w:rPr>
-        <w:lastRenderedPageBreak/>
-        <w:t>procesos de deforestación, el cambio climático reduzca la resiliencia de la selva Amazónica, lo cual disminuirá su capacidad de captura de carbono.</w:t>
-      </w:r>
-    </w:p>
-    <w:p>
-      <w:pPr>
-        <w:rPr>
-          <w:lang w:val="es-ES"/>
-        </w:rPr>
-      </w:pPr>
-    </w:p>
-    <w:p>
-      <w:pPr>
-        <w:rPr>
-          <w:lang w:val="es-ES"/>
-        </w:rPr>
-      </w:pPr>
-    </w:p>
-    <w:p>
-      <w:pPr>
-        <w:rPr>
-          <w:lang w:val="es-ES"/>
-        </w:rPr>
-      </w:pPr>
-      <w:r>
-        <w:rPr>
-          <w:lang w:val="es-ES"/>
-        </w:rPr>
-        <w:t xml:space="preserve">De esta manera, los costos estimados asociados a los principales impactos físicos relacionados con un aumento de 2°C en América Latina y el Caribe son de entre $85.000 y $110.000 millones de dólares anuales hasta 2050, o alternativamente, de entre 1.8% y 2.4% del PIB de 2010 (Cuadro 2) </w:t>
+        <w:t>Aumento de efectos adversos sobre la biodiversidad y la estabilidad de los ecosistemas. Se espera que el cambio climático altere las especies y los ecosistemas naturales, modificando la biodiversidad, la composición de ecosistemas y su distribución espacial. Asimismo, se espera que, adicionalmente a los procesos de deforestación, el cambio climático reduzca la resiliencia de la selva Amazónica, lo cual disminuirá su capacidad de captura de carbono.</w:t>
+      </w:r>
+    </w:p>
+    <w:p>
+      <w:pPr>
+        <w:rPr>
+          <w:lang w:val="es-ES"/>
+        </w:rPr>
+      </w:pPr>
+    </w:p>
+    <w:p>
+      <w:pPr>
+        <w:rPr>
+          <w:lang w:val="es-ES"/>
+        </w:rPr>
+      </w:pPr>
+    </w:p>
+    <w:p>
+      <w:pPr>
+        <w:ind w:firstLine="360"/>
+        <w:rPr>
+          <w:lang w:val="es-ES"/>
+        </w:rPr>
+      </w:pPr>
+      <w:r>
+        <w:rPr>
+          <w:lang w:val="es-ES"/>
+        </w:rPr>
+        <w:t>De esta manera, los costos estimados asociados a los principales impactos físicos relacionados con un aumento de 2°C en América Latina y el Caribe son de entre $85.000 y $110.000 millones de dólares anuales hasta 2050, o alternativamente, de entre 1.8% y 2.4% del PIB de 2010 (</w:t>
+      </w:r>
+      <w:fldSimple w:instr=" REF _Ref381285039 \h  \* MERGEFORMAT ">
+        <w:r>
+          <w:rPr>
+            <w:lang w:val="es-ES"/>
+          </w:rPr>
+          <w:t>Cuadro 4</w:t>
+        </w:r>
+      </w:fldSimple>
+      <w:r>
+        <w:rPr>
+          <w:lang w:val="es-ES"/>
+        </w:rPr>
+        <w:t xml:space="preserve">) </w:t>
       </w:r>
       <w:r>
         <w:rPr>
@@ -10579,6 +10923,27 @@
         </w:rPr>
         <w:t xml:space="preserve"> irreversible sus ecosistemas. </w:t>
       </w:r>
+    </w:p>
+    <w:p>
+      <w:pPr>
+        <w:rPr>
+          <w:lang w:val="es-ES"/>
+        </w:rPr>
+      </w:pPr>
+    </w:p>
+    <w:p>
+      <w:pPr>
+        <w:rPr>
+          <w:lang w:val="es-ES"/>
+        </w:rPr>
+      </w:pPr>
+    </w:p>
+    <w:p>
+      <w:pPr>
+        <w:rPr>
+          <w:lang w:val="es-ES"/>
+        </w:rPr>
+      </w:pPr>
     </w:p>
     <w:p>
       <w:pPr>
@@ -10604,6 +10969,7 @@
           <w:color w:val="auto"/>
         </w:rPr>
       </w:pPr>
+      <w:bookmarkStart w:id="6" w:name="_Ref381285039"/>
       <w:r>
         <w:rPr>
           <w:rFonts w:ascii="Arial" w:hAnsi="Arial" w:cs="Arial"/>
@@ -10638,7 +11004,7 @@
           <w:noProof/>
           <w:color w:val="auto"/>
         </w:rPr>
-        <w:t>2</w:t>
+        <w:t>4</w:t>
       </w:r>
       <w:r>
         <w:rPr>
@@ -10647,6 +11013,7 @@
         </w:rPr>
         <w:fldChar w:fldCharType="end"/>
       </w:r>
+      <w:bookmarkEnd w:id="6"/>
     </w:p>
     <w:p>
       <w:pPr>
@@ -10662,6 +11029,13 @@
           <w:lang w:val="es-ES"/>
         </w:rPr>
         <w:t>ESTIMACIÓN DE DAÑOS ANUALES DE ALGUNOS IMPACTOS FÍSICOS A 2050</w:t>
+      </w:r>
+      <w:r>
+        <w:rPr>
+          <w:b/>
+          <w:lang w:val="es-ES"/>
+        </w:rPr>
+        <w:t xml:space="preserve"> </w:t>
       </w:r>
     </w:p>
     <w:tbl>
@@ -13164,6 +13538,133 @@
         <w:rPr>
           <w:lang w:val="en-US"/>
         </w:rPr>
+      </w:pPr>
+      <w:proofErr w:type="spellStart"/>
+      <w:r>
+        <w:rPr>
+          <w:b/>
+          <w:lang w:val="en-US" w:bidi="en-US"/>
+        </w:rPr>
+        <w:t>Fuente</w:t>
+      </w:r>
+      <w:proofErr w:type="spellEnd"/>
+      <w:r>
+        <w:rPr>
+          <w:b/>
+          <w:lang w:val="en-US" w:bidi="en-US"/>
+        </w:rPr>
+        <w:t>:</w:t>
+      </w:r>
+      <w:r>
+        <w:rPr>
+          <w:lang w:val="en-US" w:bidi="en-US"/>
+        </w:rPr>
+        <w:t xml:space="preserve"> </w:t>
+      </w:r>
+      <w:proofErr w:type="spellStart"/>
+      <w:r>
+        <w:rPr>
+          <w:lang w:val="en-US"/>
+        </w:rPr>
+        <w:t>Vergara</w:t>
+      </w:r>
+      <w:proofErr w:type="spellEnd"/>
+      <w:r>
+        <w:rPr>
+          <w:lang w:val="en-US"/>
+        </w:rPr>
+        <w:t xml:space="preserve">, Walter y </w:t>
+      </w:r>
+      <w:proofErr w:type="spellStart"/>
+      <w:r>
+        <w:rPr>
+          <w:lang w:val="en-US"/>
+        </w:rPr>
+        <w:t>otros</w:t>
+      </w:r>
+      <w:proofErr w:type="spellEnd"/>
+      <w:r>
+        <w:rPr>
+          <w:lang w:val="en-US"/>
+        </w:rPr>
+        <w:t xml:space="preserve"> (2013), </w:t>
+      </w:r>
+      <w:proofErr w:type="gramStart"/>
+      <w:r>
+        <w:rPr>
+          <w:i/>
+          <w:iCs/>
+          <w:lang w:val="en-US"/>
+        </w:rPr>
+        <w:t>The</w:t>
+      </w:r>
+      <w:proofErr w:type="gramEnd"/>
+      <w:r>
+        <w:rPr>
+          <w:i/>
+          <w:iCs/>
+          <w:lang w:val="en-US"/>
+        </w:rPr>
+        <w:t xml:space="preserve"> climate and development challenge for Latin America and the Caribbean: options for climate-resilient, low-carbon development</w:t>
+      </w:r>
+      <w:r>
+        <w:rPr>
+          <w:lang w:val="en-US"/>
+        </w:rPr>
+        <w:t>, Inter-American Development Bank.</w:t>
+      </w:r>
+    </w:p>
+    <w:p>
+      <w:pPr>
+        <w:rPr>
+          <w:lang w:val="en-US"/>
+        </w:rPr>
+      </w:pPr>
+    </w:p>
+    <w:p>
+      <w:pPr>
+        <w:rPr>
+          <w:lang w:val="en-US"/>
+        </w:rPr>
+      </w:pPr>
+    </w:p>
+    <w:p>
+      <w:pPr>
+        <w:rPr>
+          <w:lang w:val="en-US"/>
+        </w:rPr>
+      </w:pPr>
+      <w:r>
+        <w:rPr>
+          <w:lang w:val="en-US"/>
+        </w:rPr>
+        <w:tab/>
+      </w:r>
+    </w:p>
+    <w:p>
+      <w:pPr>
+        <w:rPr>
+          <w:lang w:val="en-US"/>
+        </w:rPr>
+      </w:pPr>
+    </w:p>
+    <w:p>
+      <w:pPr>
+        <w:pStyle w:val="STituloJerarquia2SINnumeral"/>
+        <w:numPr>
+          <w:ilvl w:val="0"/>
+          <w:numId w:val="9"/>
+        </w:numPr>
+      </w:pPr>
+      <w:r>
+        <w:t>Cambio climático y pobreza</w:t>
+      </w:r>
+    </w:p>
+    <w:p>
+      <w:pPr>
+        <w:rPr>
+          <w:lang w:val="pt-BR"/>
+        </w:rPr>
         <w:sectPr>
           <w:type w:val="oddPage"/>
           <w:pgSz w:w="12240" w:h="15840"/>
@@ -13172,80 +13673,6 @@
           <w:docGrid w:linePitch="360"/>
         </w:sectPr>
       </w:pPr>
-      <w:proofErr w:type="spellStart"/>
-      <w:r>
-        <w:rPr>
-          <w:b/>
-          <w:lang w:val="en-US" w:bidi="en-US"/>
-        </w:rPr>
-        <w:t>Fuente</w:t>
-      </w:r>
-      <w:proofErr w:type="spellEnd"/>
-      <w:r>
-        <w:rPr>
-          <w:b/>
-          <w:lang w:val="en-US" w:bidi="en-US"/>
-        </w:rPr>
-        <w:t>:</w:t>
-      </w:r>
-      <w:r>
-        <w:rPr>
-          <w:lang w:val="en-US" w:bidi="en-US"/>
-        </w:rPr>
-        <w:t xml:space="preserve"> </w:t>
-      </w:r>
-      <w:proofErr w:type="spellStart"/>
-      <w:r>
-        <w:rPr>
-          <w:lang w:val="en-US"/>
-        </w:rPr>
-        <w:t>Vergara</w:t>
-      </w:r>
-      <w:proofErr w:type="spellEnd"/>
-      <w:r>
-        <w:rPr>
-          <w:lang w:val="en-US"/>
-        </w:rPr>
-        <w:t xml:space="preserve">, Walter y </w:t>
-      </w:r>
-      <w:proofErr w:type="spellStart"/>
-      <w:r>
-        <w:rPr>
-          <w:lang w:val="en-US"/>
-        </w:rPr>
-        <w:t>otros</w:t>
-      </w:r>
-      <w:proofErr w:type="spellEnd"/>
-      <w:r>
-        <w:rPr>
-          <w:lang w:val="en-US"/>
-        </w:rPr>
-        <w:t xml:space="preserve"> (2013), </w:t>
-      </w:r>
-      <w:proofErr w:type="gramStart"/>
-      <w:r>
-        <w:rPr>
-          <w:i/>
-          <w:iCs/>
-          <w:lang w:val="en-US"/>
-        </w:rPr>
-        <w:t>The</w:t>
-      </w:r>
-      <w:proofErr w:type="gramEnd"/>
-      <w:r>
-        <w:rPr>
-          <w:i/>
-          <w:iCs/>
-          <w:lang w:val="en-US"/>
-        </w:rPr>
-        <w:t xml:space="preserve"> climate and development challenge for Latin America and the Caribbean: options for climate-resilient, low-carbon development</w:t>
-      </w:r>
-      <w:r>
-        <w:rPr>
-          <w:lang w:val="en-US"/>
-        </w:rPr>
-        <w:t>, Inter-American Development Bank.</w:t>
-      </w:r>
     </w:p>
     <w:p>
       <w:pPr>
@@ -13399,7 +13826,7 @@
           <w:noProof/>
           <w:color w:val="auto"/>
         </w:rPr>
-        <w:t>1</w:t>
+        <w:t>5</w:t>
       </w:r>
       <w:r>
         <w:rPr>
@@ -13494,7 +13921,7 @@
                   <wp:cNvGraphicFramePr/>
                   <a:graphic xmlns:a="http://schemas.openxmlformats.org/drawingml/2006/main">
                     <a:graphicData uri="http://schemas.openxmlformats.org/drawingml/2006/chart">
-                      <c:chart xmlns:c="http://schemas.openxmlformats.org/drawingml/2006/chart" xmlns:r="http://schemas.openxmlformats.org/officeDocument/2006/relationships" r:id="rId11"/>
+                      <c:chart xmlns:c="http://schemas.openxmlformats.org/drawingml/2006/chart" xmlns:r="http://schemas.openxmlformats.org/officeDocument/2006/relationships" r:id="rId12"/>
                     </a:graphicData>
                   </a:graphic>
                 </wp:inline>
@@ -13525,7 +13952,7 @@
                   <wp:cNvGraphicFramePr/>
                   <a:graphic xmlns:a="http://schemas.openxmlformats.org/drawingml/2006/main">
                     <a:graphicData uri="http://schemas.openxmlformats.org/drawingml/2006/chart">
-                      <c:chart xmlns:c="http://schemas.openxmlformats.org/drawingml/2006/chart" xmlns:r="http://schemas.openxmlformats.org/officeDocument/2006/relationships" r:id="rId12"/>
+                      <c:chart xmlns:c="http://schemas.openxmlformats.org/drawingml/2006/chart" xmlns:r="http://schemas.openxmlformats.org/officeDocument/2006/relationships" r:id="rId13"/>
                     </a:graphicData>
                   </a:graphic>
                 </wp:inline>
@@ -13918,7 +14345,7 @@
                     <pic:cNvPicPr/>
                   </pic:nvPicPr>
                   <pic:blipFill rotWithShape="1">
-                    <a:blip r:embed="rId13" cstate="print">
+                    <a:blip r:embed="rId14" cstate="print">
                       <a:extLst>
                         <a:ext uri="{28A0092B-C50C-407E-A947-70E740481C1C}">
                           <a14:useLocalDpi xmlns="" xmlns:wpc="http://schemas.microsoft.com/office/word/2010/wordprocessingCanvas" xmlns:mo="http://schemas.microsoft.com/office/mac/office/2008/main" xmlns:mc="http://schemas.openxmlformats.org/markup-compatibility/2006" xmlns:mv="urn:schemas-microsoft-com:mac:vml" xmlns:o="urn:schemas-microsoft-com:office:office" xmlns:v="urn:schemas-microsoft-com:vml" xmlns:wp14="http://schemas.microsoft.com/office/word/2010/wordprocessingDrawing" xmlns:w10="urn:schemas-microsoft-com:office:word" xmlns:w="http://schemas.openxmlformats.org/wordprocessingml/2006/main" xmlns:w14="http://schemas.microsoft.com/office/word/2010/wordml" xmlns:wpg="http://schemas.microsoft.com/office/word/2010/wordprocessingGroup" xmlns:wpi="http://schemas.microsoft.com/office/word/2010/wordprocessingInk" xmlns:wps="http://schemas.microsoft.com/office/word/2010/wordprocessingShape" xmlns:a14="http://schemas.microsoft.com/office/drawing/2010/main" val="0"/>
@@ -13995,7 +14422,7 @@
                     <pic:cNvPicPr/>
                   </pic:nvPicPr>
                   <pic:blipFill>
-                    <a:blip r:embed="rId14" cstate="print">
+                    <a:blip r:embed="rId15" cstate="print">
                       <a:extLst>
                         <a:ext uri="{28A0092B-C50C-407E-A947-70E740481C1C}">
                           <a14:useLocalDpi xmlns="" xmlns:wpc="http://schemas.microsoft.com/office/word/2010/wordprocessingCanvas" xmlns:mo="http://schemas.microsoft.com/office/mac/office/2008/main" xmlns:mc="http://schemas.openxmlformats.org/markup-compatibility/2006" xmlns:mv="urn:schemas-microsoft-com:mac:vml" xmlns:o="urn:schemas-microsoft-com:office:office" xmlns:v="urn:schemas-microsoft-com:vml" xmlns:wp14="http://schemas.microsoft.com/office/word/2010/wordprocessingDrawing" xmlns:w10="urn:schemas-microsoft-com:office:word" xmlns:w="http://schemas.openxmlformats.org/wordprocessingml/2006/main" xmlns:w14="http://schemas.microsoft.com/office/word/2010/wordml" xmlns:wpg="http://schemas.microsoft.com/office/word/2010/wordprocessingGroup" xmlns:wpi="http://schemas.microsoft.com/office/word/2010/wordprocessingInk" xmlns:wps="http://schemas.microsoft.com/office/word/2010/wordprocessingShape" xmlns:a14="http://schemas.microsoft.com/office/drawing/2010/main" val="0"/>
@@ -14067,7 +14494,7 @@
                     <pic:cNvPicPr/>
                   </pic:nvPicPr>
                   <pic:blipFill>
-                    <a:blip r:embed="rId15" cstate="print">
+                    <a:blip r:embed="rId16" cstate="print">
                       <a:extLst>
                         <a:ext uri="{28A0092B-C50C-407E-A947-70E740481C1C}">
                           <a14:useLocalDpi xmlns="" xmlns:wpc="http://schemas.microsoft.com/office/word/2010/wordprocessingCanvas" xmlns:mo="http://schemas.microsoft.com/office/mac/office/2008/main" xmlns:mc="http://schemas.openxmlformats.org/markup-compatibility/2006" xmlns:mv="urn:schemas-microsoft-com:mac:vml" xmlns:o="urn:schemas-microsoft-com:office:office" xmlns:v="urn:schemas-microsoft-com:vml" xmlns:wp14="http://schemas.microsoft.com/office/word/2010/wordprocessingDrawing" xmlns:w10="urn:schemas-microsoft-com:office:word" xmlns:w="http://schemas.openxmlformats.org/wordprocessingml/2006/main" xmlns:w14="http://schemas.microsoft.com/office/word/2010/wordml" xmlns:wpg="http://schemas.microsoft.com/office/word/2010/wordprocessingGroup" xmlns:wpi="http://schemas.microsoft.com/office/word/2010/wordprocessingInk" xmlns:wps="http://schemas.microsoft.com/office/word/2010/wordprocessingShape" xmlns:a14="http://schemas.microsoft.com/office/drawing/2010/main" val="0"/>
@@ -14111,8 +14538,8 @@
       <w:r>
         <w:t>Dada la relación entre el crecimiento, pobreza  y desigualdad, es importante impulsar medidas que permitan que se tengan mayores tasas de crecimiento y con esto se pueda luchar contra la pobreza, así mismo es importante que se promuevan políticas redistributivas, ya que bien enfocadas contribuyen doblemente a la reducción de la pobreza, mediante un aumento en el crecimiento y por el impacto directo que tienen sobre la reducción en sí misma. De forma que resulta conveniente analizar las elasticidades propias de dichas relaciones, estudio del cual deben desprenderse apropiadas recomendaciones de política que favorezcan y faciliten la mejora de la situación social latinoamericana c</w:t>
       </w:r>
-      <w:bookmarkStart w:id="5" w:name="_GoBack"/>
-      <w:bookmarkEnd w:id="5"/>
+      <w:bookmarkStart w:id="7" w:name="_GoBack"/>
+      <w:bookmarkEnd w:id="7"/>
       <w:r>
         <w:t>on un enfoque ambiental, centrado en los impactos del cambio climático sobre los niveles de pobreza media y extrema, este es el objetivo del presente artículo .</w:t>
       </w:r>
@@ -15114,7 +15541,7 @@
                 <w:lang w:val="es-MX"/>
               </w:rPr>
             </w:pPr>
-            <w:bookmarkStart w:id="6" w:name="_Ref377033862"/>
+            <w:bookmarkStart w:id="8" w:name="_Ref377033862"/>
             <w:r>
               <w:rPr>
                 <w:b/>
@@ -15171,7 +15598,7 @@
               </w:rPr>
               <w:t>)</w:t>
             </w:r>
-            <w:bookmarkEnd w:id="6"/>
+            <w:bookmarkEnd w:id="8"/>
           </w:p>
         </w:tc>
       </w:tr>
@@ -16061,7 +16488,7 @@
           <w:color w:val="auto"/>
         </w:rPr>
       </w:pPr>
-      <w:bookmarkStart w:id="7" w:name="_Ref377043208"/>
+      <w:bookmarkStart w:id="9" w:name="_Ref377043208"/>
       <w:r>
         <w:rPr>
           <w:rFonts w:ascii="Arial" w:hAnsi="Arial" w:cs="Arial"/>
@@ -16105,7 +16532,7 @@
         </w:rPr>
         <w:fldChar w:fldCharType="end"/>
       </w:r>
-      <w:bookmarkEnd w:id="7"/>
+      <w:bookmarkEnd w:id="9"/>
       <w:r>
         <w:rPr>
           <w:rFonts w:eastAsia="Calibri"/>
@@ -16122,16 +16549,16 @@
           <w:rFonts w:eastAsia="Calibri"/>
         </w:rPr>
       </w:pPr>
-      <w:bookmarkStart w:id="8" w:name="_Toc349460611"/>
-      <w:bookmarkStart w:id="9" w:name="_Toc354562814"/>
+      <w:bookmarkStart w:id="10" w:name="_Toc349460611"/>
+      <w:bookmarkStart w:id="11" w:name="_Toc354562814"/>
       <w:r>
         <w:rPr>
           <w:rFonts w:eastAsia="Calibri"/>
         </w:rPr>
         <w:t>Regresiones de pobreza y crecimiento económico</w:t>
       </w:r>
-      <w:bookmarkEnd w:id="8"/>
-      <w:bookmarkEnd w:id="9"/>
+      <w:bookmarkEnd w:id="10"/>
+      <w:bookmarkEnd w:id="11"/>
     </w:p>
     <w:tbl>
       <w:tblPr>
@@ -18233,7 +18660,7 @@
           <w:color w:val="auto"/>
         </w:rPr>
       </w:pPr>
-      <w:bookmarkStart w:id="10" w:name="_Ref377381471"/>
+      <w:bookmarkStart w:id="12" w:name="_Ref377381471"/>
       <w:r>
         <w:rPr>
           <w:color w:val="auto"/>
@@ -18271,7 +18698,7 @@
         </w:rPr>
         <w:fldChar w:fldCharType="end"/>
       </w:r>
-      <w:bookmarkEnd w:id="10"/>
+      <w:bookmarkEnd w:id="12"/>
     </w:p>
     <w:p>
       <w:r>
@@ -18298,7 +18725,7 @@
             <wp:cNvGraphicFramePr/>
             <a:graphic xmlns:a="http://schemas.openxmlformats.org/drawingml/2006/main">
               <a:graphicData uri="http://schemas.openxmlformats.org/drawingml/2006/chart">
-                <c:chart xmlns:c="http://schemas.openxmlformats.org/drawingml/2006/chart" xmlns:r="http://schemas.openxmlformats.org/officeDocument/2006/relationships" r:id="rId16"/>
+                <c:chart xmlns:c="http://schemas.openxmlformats.org/drawingml/2006/chart" xmlns:r="http://schemas.openxmlformats.org/officeDocument/2006/relationships" r:id="rId17"/>
               </a:graphicData>
             </a:graphic>
           </wp:inline>
@@ -22274,10 +22701,10 @@
                   <c:v>1.5714089999999998</c:v>
                 </c:pt>
                 <c:pt idx="2">
-                  <c:v>1.5458392999999941</c:v>
+                  <c:v>1.5458392999999921</c:v>
                 </c:pt>
                 <c:pt idx="3">
-                  <c:v>1.5183652999999968</c:v>
+                  <c:v>1.5183652999999957</c:v>
                 </c:pt>
                 <c:pt idx="4">
                   <c:v>1.5124328</c:v>
@@ -22289,7 +22716,7 @@
                   <c:v>1.5491168</c:v>
                 </c:pt>
                 <c:pt idx="7">
-                  <c:v>1.562963799999997</c:v>
+                  <c:v>1.5629637999999961</c:v>
                 </c:pt>
                 <c:pt idx="8">
                   <c:v>1.5690818999999998</c:v>
@@ -22298,7 +22725,7 @@
                   <c:v>1.5438875999999999</c:v>
                 </c:pt>
                 <c:pt idx="10">
-                  <c:v>1.557527799999997</c:v>
+                  <c:v>1.5575277999999961</c:v>
                 </c:pt>
                 <c:pt idx="11">
                   <c:v>1.5358549000000004</c:v>
@@ -22319,7 +22746,7 @@
                   <c:v>1.2663437</c:v>
                 </c:pt>
                 <c:pt idx="17">
-                  <c:v>1.2436633999999951</c:v>
+                  <c:v>1.2436633999999935</c:v>
                 </c:pt>
                 <c:pt idx="18">
                   <c:v>1.2249409</c:v>
@@ -22328,13 +22755,13 @@
                   <c:v>1.2484533999999998</c:v>
                 </c:pt>
                 <c:pt idx="20">
-                  <c:v>1.2218297999999939</c:v>
+                  <c:v>1.2218297999999919</c:v>
                 </c:pt>
                 <c:pt idx="21">
                   <c:v>1.2104925999999998</c:v>
                 </c:pt>
                 <c:pt idx="22">
-                  <c:v>1.2007762999999958</c:v>
+                  <c:v>1.2007762999999947</c:v>
                 </c:pt>
                 <c:pt idx="23">
                   <c:v>1.1464152999999999</c:v>
@@ -22349,25 +22776,25 @@
                   <c:v>1.2432659999999998</c:v>
                 </c:pt>
                 <c:pt idx="27">
-                  <c:v>1.2323342999999953</c:v>
+                  <c:v>1.2323342999999936</c:v>
                 </c:pt>
                 <c:pt idx="28">
-                  <c:v>1.2186669999999971</c:v>
+                  <c:v>1.2186669999999962</c:v>
                 </c:pt>
                 <c:pt idx="29">
                   <c:v>1.1703203</c:v>
                 </c:pt>
                 <c:pt idx="30">
-                  <c:v>1.1835283999999968</c:v>
+                  <c:v>1.1835283999999959</c:v>
                 </c:pt>
                 <c:pt idx="31">
-                  <c:v>1.2113980999999956</c:v>
+                  <c:v>1.2113980999999943</c:v>
                 </c:pt>
                 <c:pt idx="32">
-                  <c:v>1.291608799999997</c:v>
+                  <c:v>1.2916087999999959</c:v>
                 </c:pt>
                 <c:pt idx="33">
-                  <c:v>1.3849871000000034</c:v>
+                  <c:v>1.3849871000000047</c:v>
                 </c:pt>
                 <c:pt idx="34">
                   <c:v>1.3203021000000001</c:v>
@@ -22376,7 +22803,7 @@
                   <c:v>1.3647738999999999</c:v>
                 </c:pt>
                 <c:pt idx="36">
-                  <c:v>1.3878932999999956</c:v>
+                  <c:v>1.387893299999994</c:v>
                 </c:pt>
                 <c:pt idx="37">
                   <c:v>1.3761067</c:v>
@@ -22385,10 +22812,10 @@
                   <c:v>2.2119662999999998</c:v>
                 </c:pt>
                 <c:pt idx="39">
-                  <c:v>1.2918964999999949</c:v>
+                  <c:v>1.2918964999999933</c:v>
                 </c:pt>
                 <c:pt idx="40">
-                  <c:v>1.1072923999999968</c:v>
+                  <c:v>1.107292399999996</c:v>
                 </c:pt>
                 <c:pt idx="41">
                   <c:v>1.0247399999999998</c:v>
@@ -22409,7 +22836,7 @@
                   <c:v>0.83206189999999991</c:v>
                 </c:pt>
                 <c:pt idx="47">
-                  <c:v>1.0559496999999956</c:v>
+                  <c:v>1.055949699999994</c:v>
                 </c:pt>
                 <c:pt idx="48">
                   <c:v>0.65650130000000062</c:v>
@@ -22418,10 +22845,10 @@
                   <c:v>0.67736819999999998</c:v>
                 </c:pt>
                 <c:pt idx="50">
-                  <c:v>0.76905970000000168</c:v>
+                  <c:v>0.76905970000000212</c:v>
                 </c:pt>
                 <c:pt idx="51">
-                  <c:v>0.67778390000000133</c:v>
+                  <c:v>0.67778390000000177</c:v>
                 </c:pt>
                 <c:pt idx="52">
                   <c:v>0.6269325200000001</c:v>
@@ -22642,7 +23069,7 @@
                   <c:v>2.6859999999999999</c:v>
                 </c:pt>
                 <c:pt idx="4">
-                  <c:v>2.8329999999999944</c:v>
+                  <c:v>2.8329999999999926</c:v>
                 </c:pt>
                 <c:pt idx="5">
                   <c:v>2.9949999999999997</c:v>
@@ -22675,7 +23102,7 @@
                   <c:v>4.6139999999999946</c:v>
                 </c:pt>
                 <c:pt idx="15">
-                  <c:v>4.622999999999986</c:v>
+                  <c:v>4.6229999999999816</c:v>
                 </c:pt>
                 <c:pt idx="16">
                   <c:v>4.5960000000000001</c:v>
@@ -22690,16 +23117,16 @@
                   <c:v>5.0869999999999997</c:v>
                 </c:pt>
                 <c:pt idx="20">
-                  <c:v>5.3689999999999882</c:v>
+                  <c:v>5.3689999999999856</c:v>
                 </c:pt>
                 <c:pt idx="21">
-                  <c:v>5.314999999999988</c:v>
+                  <c:v>5.3149999999999844</c:v>
                 </c:pt>
                 <c:pt idx="22">
                   <c:v>5.1519999999999975</c:v>
                 </c:pt>
                 <c:pt idx="23">
-                  <c:v>5.112999999999988</c:v>
+                  <c:v>5.1129999999999844</c:v>
                 </c:pt>
                 <c:pt idx="24">
                   <c:v>5.0939999999999985</c:v>
@@ -22708,7 +23135,7 @@
                   <c:v>5.28</c:v>
                 </c:pt>
                 <c:pt idx="26">
-                  <c:v>5.4390000000000125</c:v>
+                  <c:v>5.4390000000000134</c:v>
                 </c:pt>
                 <c:pt idx="27">
                   <c:v>5.6069999999999975</c:v>
@@ -22729,7 +23156,7 @@
                   <c:v>6.2169999999999996</c:v>
                 </c:pt>
                 <c:pt idx="33">
-                  <c:v>6.1639999999999882</c:v>
+                  <c:v>6.1639999999999855</c:v>
                 </c:pt>
                 <c:pt idx="34">
                   <c:v>6.1619999999999955</c:v>
@@ -22738,7 +23165,7 @@
                   <c:v>6.266</c:v>
                 </c:pt>
                 <c:pt idx="36">
-                  <c:v>6.3979999999999881</c:v>
+                  <c:v>6.3979999999999855</c:v>
                 </c:pt>
                 <c:pt idx="37">
                   <c:v>6.5419999999999998</c:v>
@@ -22753,7 +23180,7 @@
                   <c:v>6.6099999999999985</c:v>
                 </c:pt>
                 <c:pt idx="41">
-                  <c:v>6.7649999999999881</c:v>
+                  <c:v>6.7649999999999855</c:v>
                 </c:pt>
                 <c:pt idx="42">
                   <c:v>6.9269999999999996</c:v>
@@ -22786,7 +23213,7 @@
                   <c:v>9.1670000000000016</c:v>
                 </c:pt>
                 <c:pt idx="52">
-                  <c:v>9.4599367798203176</c:v>
+                  <c:v>9.4599367798203282</c:v>
                 </c:pt>
                 <c:pt idx="53">
                   <c:v>9.6665013769655701</c:v>
@@ -22795,25 +23222,25 @@
             </c:numRef>
           </c:val>
         </c:ser>
-        <c:axId val="70981504"/>
-        <c:axId val="70983040"/>
+        <c:axId val="129461248"/>
+        <c:axId val="129467136"/>
       </c:areaChart>
       <c:catAx>
-        <c:axId val="70981504"/>
+        <c:axId val="129461248"/>
         <c:scaling>
           <c:orientation val="minMax"/>
         </c:scaling>
         <c:axPos val="b"/>
         <c:numFmt formatCode="General" sourceLinked="1"/>
         <c:tickLblPos val="nextTo"/>
-        <c:crossAx val="70983040"/>
+        <c:crossAx val="129467136"/>
         <c:crosses val="autoZero"/>
         <c:auto val="1"/>
         <c:lblAlgn val="ctr"/>
         <c:lblOffset val="100"/>
       </c:catAx>
       <c:valAx>
-        <c:axId val="70983040"/>
+        <c:axId val="129467136"/>
         <c:scaling>
           <c:orientation val="minMax"/>
           <c:max val="11"/>
@@ -22829,7 +23256,7 @@
         </c:majorGridlines>
         <c:numFmt formatCode="0" sourceLinked="0"/>
         <c:tickLblPos val="nextTo"/>
-        <c:crossAx val="70981504"/>
+        <c:crossAx val="129461248"/>
         <c:crosses val="autoZero"/>
         <c:crossBetween val="midCat"/>
         <c:majorUnit val="1"/>
@@ -22927,19 +23354,19 @@
                   <c:v>4.6649450920698845</c:v>
                 </c:pt>
                 <c:pt idx="1">
-                  <c:v>2.7478318978496903</c:v>
+                  <c:v>2.747831897849693</c:v>
                 </c:pt>
                 <c:pt idx="2">
-                  <c:v>1.4318767558743886</c:v>
+                  <c:v>1.4318767558743866</c:v>
                 </c:pt>
                 <c:pt idx="3">
-                  <c:v>0.99549266598783837</c:v>
+                  <c:v>0.99549266598783759</c:v>
                 </c:pt>
                 <c:pt idx="4">
                   <c:v>3.0188726482008637</c:v>
                 </c:pt>
                 <c:pt idx="6">
-                  <c:v>2.5811132624193993</c:v>
+                  <c:v>2.5811132624194015</c:v>
                 </c:pt>
               </c:numCache>
             </c:numRef>
@@ -22999,10 +23426,10 @@
                 <c:formatCode>0.0</c:formatCode>
                 <c:ptCount val="7"/>
                 <c:pt idx="0">
-                  <c:v>-0.22859337651217662</c:v>
+                  <c:v>-0.22859337651217679</c:v>
                 </c:pt>
                 <c:pt idx="1">
-                  <c:v>-2.3524850950860565</c:v>
+                  <c:v>-2.3524850950860543</c:v>
                 </c:pt>
                 <c:pt idx="2">
                   <c:v>7.4779088751197884E-3</c:v>
@@ -23100,11 +23527,11 @@
         </c:dLbls>
         <c:gapWidth val="0"/>
         <c:overlap val="-25"/>
-        <c:axId val="71042560"/>
-        <c:axId val="71044096"/>
+        <c:axId val="129239680"/>
+        <c:axId val="129253760"/>
       </c:barChart>
       <c:catAx>
-        <c:axId val="71042560"/>
+        <c:axId val="129239680"/>
         <c:scaling>
           <c:orientation val="minMax"/>
         </c:scaling>
@@ -23118,14 +23545,14 @@
         </c:majorGridlines>
         <c:majorTickMark val="none"/>
         <c:tickLblPos val="low"/>
-        <c:crossAx val="71044096"/>
+        <c:crossAx val="129253760"/>
         <c:crosses val="autoZero"/>
         <c:auto val="1"/>
         <c:lblAlgn val="ctr"/>
         <c:lblOffset val="100"/>
       </c:catAx>
       <c:valAx>
-        <c:axId val="71044096"/>
+        <c:axId val="129253760"/>
         <c:scaling>
           <c:orientation val="minMax"/>
           <c:max val="5"/>
@@ -23134,7 +23561,7 @@
         <c:axPos val="l"/>
         <c:numFmt formatCode="0" sourceLinked="0"/>
         <c:tickLblPos val="none"/>
-        <c:crossAx val="71042560"/>
+        <c:crossAx val="129239680"/>
         <c:crosses val="autoZero"/>
         <c:crossBetween val="between"/>
       </c:valAx>
@@ -23353,25 +23780,25 @@
         </c:dLbls>
         <c:gapWidth val="37"/>
         <c:overlap val="100"/>
-        <c:axId val="96485376"/>
-        <c:axId val="96486912"/>
+        <c:axId val="129275008"/>
+        <c:axId val="129276544"/>
       </c:barChart>
       <c:catAx>
-        <c:axId val="96485376"/>
+        <c:axId val="129275008"/>
         <c:scaling>
           <c:orientation val="minMax"/>
         </c:scaling>
         <c:axPos val="b"/>
         <c:numFmt formatCode="General" sourceLinked="1"/>
         <c:tickLblPos val="nextTo"/>
-        <c:crossAx val="96486912"/>
+        <c:crossAx val="129276544"/>
         <c:crosses val="autoZero"/>
         <c:auto val="1"/>
         <c:lblAlgn val="ctr"/>
         <c:lblOffset val="100"/>
       </c:catAx>
       <c:valAx>
-        <c:axId val="96486912"/>
+        <c:axId val="129276544"/>
         <c:scaling>
           <c:orientation val="minMax"/>
         </c:scaling>
@@ -23385,7 +23812,7 @@
         </c:majorGridlines>
         <c:numFmt formatCode="General" sourceLinked="1"/>
         <c:tickLblPos val="nextTo"/>
-        <c:crossAx val="96485376"/>
+        <c:crossAx val="129275008"/>
         <c:crosses val="autoZero"/>
         <c:crossBetween val="between"/>
       </c:valAx>
@@ -23604,25 +24031,25 @@
         </c:dLbls>
         <c:gapWidth val="30"/>
         <c:overlap val="100"/>
-        <c:axId val="96532736"/>
-        <c:axId val="96542720"/>
+        <c:axId val="129301888"/>
+        <c:axId val="129569920"/>
       </c:barChart>
       <c:catAx>
-        <c:axId val="96532736"/>
+        <c:axId val="129301888"/>
         <c:scaling>
           <c:orientation val="minMax"/>
         </c:scaling>
         <c:axPos val="b"/>
         <c:numFmt formatCode="General" sourceLinked="1"/>
         <c:tickLblPos val="nextTo"/>
-        <c:crossAx val="96542720"/>
+        <c:crossAx val="129569920"/>
         <c:crosses val="autoZero"/>
         <c:auto val="1"/>
         <c:lblAlgn val="ctr"/>
         <c:lblOffset val="100"/>
       </c:catAx>
       <c:valAx>
-        <c:axId val="96542720"/>
+        <c:axId val="129569920"/>
         <c:scaling>
           <c:orientation val="minMax"/>
         </c:scaling>
@@ -23636,7 +24063,7 @@
         </c:majorGridlines>
         <c:numFmt formatCode="0" sourceLinked="1"/>
         <c:tickLblPos val="nextTo"/>
-        <c:crossAx val="96532736"/>
+        <c:crossAx val="129301888"/>
         <c:crosses val="autoZero"/>
         <c:crossBetween val="between"/>
       </c:valAx>
@@ -23890,19 +24317,19 @@
                 <c:formatCode>_(* #,##0_);_(* \(#,##0\);_(* "-"??_);_(@_)</c:formatCode>
                 <c:ptCount val="61"/>
                 <c:pt idx="0">
-                  <c:v>4107.1173245873497</c:v>
+                  <c:v>4107.1173245873551</c:v>
                 </c:pt>
                 <c:pt idx="1">
                   <c:v>4162.0243870097702</c:v>
                 </c:pt>
                 <c:pt idx="2">
-                  <c:v>4191.6425834524798</c:v>
+                  <c:v>4191.6425834524853</c:v>
                 </c:pt>
                 <c:pt idx="3">
-                  <c:v>4262.1650714114321</c:v>
+                  <c:v>4262.1650714114403</c:v>
                 </c:pt>
                 <c:pt idx="4">
-                  <c:v>4384.7569864691532</c:v>
+                  <c:v>4384.7569864691568</c:v>
                 </c:pt>
                 <c:pt idx="5">
                   <c:v>4347.8181072529414</c:v>
@@ -23929,7 +24356,7 @@
                   <c:v>4685.9710991910097</c:v>
                 </c:pt>
                 <c:pt idx="13">
-                  <c:v>4678.788582036349</c:v>
+                  <c:v>4678.7885820363454</c:v>
                 </c:pt>
                 <c:pt idx="14">
                   <c:v>4879.3508527997001</c:v>
@@ -23941,10 +24368,10 @@
                   <c:v>5203.5836138821996</c:v>
                 </c:pt>
                 <c:pt idx="17">
-                  <c:v>5412.454263685845</c:v>
+                  <c:v>5412.4542636858505</c:v>
                 </c:pt>
                 <c:pt idx="18">
-                  <c:v>5553.328738057643</c:v>
+                  <c:v>5553.3287380576467</c:v>
                 </c:pt>
                 <c:pt idx="19">
                   <c:v>5390.42540727288</c:v>
@@ -23956,7 +24383,7 @@
                   <c:v>5792.3894781270201</c:v>
                 </c:pt>
                 <c:pt idx="22">
-                  <c:v>5911.3124457590611</c:v>
+                  <c:v>5911.3124457590648</c:v>
                 </c:pt>
               </c:numCache>
             </c:numRef>
@@ -24185,19 +24612,19 @@
                 <c:formatCode>General</c:formatCode>
                 <c:ptCount val="61"/>
                 <c:pt idx="22" formatCode="_(* #,##0_);_(* \(#,##0\);_(* &quot;-&quot;??_);_(@_)">
-                  <c:v>5911.3124457590611</c:v>
+                  <c:v>5911.3124457590648</c:v>
                 </c:pt>
                 <c:pt idx="23" formatCode="_(* #,##0_);_(* \(#,##0\);_(* &quot;-&quot;??_);_(@_)">
                   <c:v>6065.006569348775</c:v>
                 </c:pt>
                 <c:pt idx="24" formatCode="_(* #,##0_);_(* \(#,##0\);_(* &quot;-&quot;??_);_(@_)">
-                  <c:v>6222.6967401518687</c:v>
+                  <c:v>6222.6967401518741</c:v>
                 </c:pt>
                 <c:pt idx="25" formatCode="_(* #,##0_);_(* \(#,##0\);_(* &quot;-&quot;??_);_(@_)">
                   <c:v>6384.4868553957895</c:v>
                 </c:pt>
                 <c:pt idx="26" formatCode="_(* #,##0_);_(* \(#,##0\);_(* &quot;-&quot;??_);_(@_)">
-                  <c:v>6550.4835136360589</c:v>
+                  <c:v>6550.4835136360552</c:v>
                 </c:pt>
                 <c:pt idx="27" formatCode="_(* #,##0_);_(* \(#,##0\);_(* &quot;-&quot;??_);_(@_)">
                   <c:v>6720.7960849906203</c:v>
@@ -24206,13 +24633,13 @@
                   <c:v>6895.5367832003767</c:v>
                 </c:pt>
                 <c:pt idx="29" formatCode="_(* #,##0_);_(* \(#,##0\);_(* &quot;-&quot;??_);_(@_)">
-                  <c:v>7074.8207395636246</c:v>
+                  <c:v>7074.8207395636318</c:v>
                 </c:pt>
                 <c:pt idx="30" formatCode="_(* #,##0_);_(* \(#,##0\);_(* &quot;-&quot;??_);_(@_)">
                   <c:v>7258.7660787922414</c:v>
                 </c:pt>
                 <c:pt idx="31" formatCode="_(* #,##0_);_(* \(#,##0\);_(* &quot;-&quot;??_);_(@_)">
-                  <c:v>7447.4939968408171</c:v>
+                  <c:v>7447.4939968408125</c:v>
                 </c:pt>
                 <c:pt idx="32" formatCode="_(* #,##0_);_(* \(#,##0\);_(* &quot;-&quot;??_);_(@_)">
                   <c:v>7641.1288407587044</c:v>
@@ -24221,7 +24648,7 @@
                   <c:v>7839.7981906184195</c:v>
                 </c:pt>
                 <c:pt idx="34" formatCode="_(* #,##0_);_(* \(#,##0\);_(* &quot;-&quot;??_);_(@_)">
-                  <c:v>8043.6329435745265</c:v>
+                  <c:v>8043.6329435745311</c:v>
                 </c:pt>
                 <c:pt idx="35" formatCode="_(* #,##0_);_(* \(#,##0\);_(* &quot;-&quot;??_);_(@_)">
                   <c:v>8252.7674001074429</c:v>
@@ -24230,16 +24657,16 @@
                   <c:v>8467.3393525102365</c:v>
                 </c:pt>
                 <c:pt idx="37" formatCode="_(* #,##0_);_(* \(#,##0\);_(* &quot;-&quot;??_);_(@_)">
-                  <c:v>8687.4901756754607</c:v>
+                  <c:v>8687.4901756754516</c:v>
                 </c:pt>
                 <c:pt idx="38" formatCode="_(* #,##0_);_(* \(#,##0\);_(* &quot;-&quot;??_);_(@_)">
-                  <c:v>8913.3649202429897</c:v>
+                  <c:v>8913.3649202429824</c:v>
                 </c:pt>
                 <c:pt idx="39" formatCode="_(* #,##0_);_(* \(#,##0\);_(* &quot;-&quot;??_);_(@_)">
-                  <c:v>9145.1124081694325</c:v>
+                  <c:v>9145.1124081694397</c:v>
                 </c:pt>
                 <c:pt idx="40" formatCode="_(* #,##0_);_(* \(#,##0\);_(* &quot;-&quot;??_);_(@_)">
-                  <c:v>9382.8853307817135</c:v>
+                  <c:v>9382.8853307816989</c:v>
                 </c:pt>
                 <c:pt idx="41" formatCode="_(* #,##0_);_(* \(#,##0\);_(* &quot;-&quot;??_);_(@_)">
                   <c:v>9626.840349382117</c:v>
@@ -24251,7 +24678,7 @@
                   <c:v>10133.94379162617</c:v>
                 </c:pt>
                 <c:pt idx="44" formatCode="_(* #,##0_);_(* \(#,##0\);_(* &quot;-&quot;??_);_(@_)">
-                  <c:v>10397.426330208409</c:v>
+                  <c:v>10397.426330208402</c:v>
                 </c:pt>
                 <c:pt idx="45" formatCode="_(* #,##0_);_(* \(#,##0\);_(* &quot;-&quot;??_);_(@_)">
                   <c:v>10667.759414793871</c:v>
@@ -24272,7 +24699,7 @@
                   <c:v>12128.581659053611</c:v>
                 </c:pt>
                 <c:pt idx="51" formatCode="_(* #,##0_);_(* \(#,##0\);_(* &quot;-&quot;??_);_(@_)">
-                  <c:v>12443.924782189051</c:v>
+                  <c:v>12443.924782189059</c:v>
                 </c:pt>
                 <c:pt idx="52" formatCode="_(* #,##0_);_(* \(#,##0\);_(* &quot;-&quot;??_);_(@_)">
                   <c:v>12767.466826525921</c:v>
@@ -24281,10 +24708,10 @@
                   <c:v>13099.420964015602</c:v>
                 </c:pt>
                 <c:pt idx="54" formatCode="_(* #,##0_);_(* \(#,##0\);_(* &quot;-&quot;??_);_(@_)">
-                  <c:v>13440.005909079964</c:v>
+                  <c:v>13440.005909079957</c:v>
                 </c:pt>
                 <c:pt idx="55" formatCode="_(* #,##0_);_(* \(#,##0\);_(* &quot;-&quot;??_);_(@_)">
-                  <c:v>13789.44606271613</c:v>
+                  <c:v>13789.446062716137</c:v>
                 </c:pt>
                 <c:pt idx="56" formatCode="_(* #,##0_);_(* \(#,##0\);_(* &quot;-&quot;??_);_(@_)">
                   <c:v>14147.971660346706</c:v>
@@ -24296,7 +24723,7 @@
                   <c:v>14893.23021552713</c:v>
                 </c:pt>
                 <c:pt idx="59" formatCode="_(* #,##0_);_(* \(#,##0\);_(* &quot;-&quot;??_);_(@_)">
-                  <c:v>15280.454201130873</c:v>
+                  <c:v>15280.45420113088</c:v>
                 </c:pt>
                 <c:pt idx="60" formatCode="_(* #,##0_);_(* \(#,##0\);_(* &quot;-&quot;??_);_(@_)">
                   <c:v>15677.746010360237</c:v>
@@ -24531,16 +24958,16 @@
                 <c:formatCode>General</c:formatCode>
                 <c:ptCount val="61"/>
                 <c:pt idx="22" formatCode="_(* #,##0_);_(* \(#,##0\);_(* &quot;-&quot;??_);_(@_)">
-                  <c:v>5911.3124457590611</c:v>
+                  <c:v>5911.3124457590648</c:v>
                 </c:pt>
                 <c:pt idx="23" formatCode="_(* #,##0_);_(* \(#,##0\);_(* &quot;-&quot;??_);_(@_)">
-                  <c:v>6061.7829644293133</c:v>
+                  <c:v>6061.7829644293179</c:v>
                 </c:pt>
                 <c:pt idx="24" formatCode="_(* #,##0_);_(* \(#,##0\);_(* &quot;-&quot;??_);_(@_)">
                   <c:v>6216.0836607794654</c:v>
                 </c:pt>
                 <c:pt idx="25" formatCode="_(* #,##0_);_(* \(#,##0\);_(* &quot;-&quot;??_);_(@_)">
-                  <c:v>6374.3120307256841</c:v>
+                  <c:v>6374.3120307256886</c:v>
                 </c:pt>
                 <c:pt idx="26" formatCode="_(* #,##0_);_(* \(#,##0\);_(* &quot;-&quot;??_);_(@_)">
                   <c:v>6536.5680519104972</c:v>
@@ -24549,7 +24976,7 @@
                   <c:v>6702.9542468746904</c:v>
                 </c:pt>
                 <c:pt idx="28" formatCode="_(* #,##0_);_(* \(#,##0\);_(* &quot;-&quot;??_);_(@_)">
-                  <c:v>6873.5757478365558</c:v>
+                  <c:v>6873.5757478365485</c:v>
                 </c:pt>
                 <c:pt idx="29" formatCode="_(* #,##0_);_(* \(#,##0\);_(* &quot;-&quot;??_);_(@_)">
                   <c:v>7048.5403631206573</c:v>
@@ -24558,10 +24985,10 @@
                   <c:v>7227.9586452769008</c:v>
                 </c:pt>
                 <c:pt idx="31" formatCode="_(* #,##0_);_(* \(#,##0\);_(* &quot;-&quot;??_);_(@_)">
-                  <c:v>7411.9439609341771</c:v>
+                  <c:v>7411.9439609341716</c:v>
                 </c:pt>
                 <c:pt idx="32" formatCode="_(* #,##0_);_(* \(#,##0\);_(* &quot;-&quot;??_);_(@_)">
-                  <c:v>7600.6125624318111</c:v>
+                  <c:v>7600.6125624318192</c:v>
                 </c:pt>
                 <c:pt idx="33" formatCode="_(* #,##0_);_(* \(#,##0\);_(* &quot;-&quot;??_);_(@_)">
                   <c:v>7794.0836612740004</c:v>
@@ -24573,13 +25000,13 @@
                   <c:v>8195.9254467004248</c:v>
                 </c:pt>
                 <c:pt idx="36" formatCode="_(* #,##0_);_(* \(#,##0\);_(* &quot;-&quot;??_);_(@_)">
-                  <c:v>8404.5500396758925</c:v>
+                  <c:v>8404.5500396758816</c:v>
                 </c:pt>
                 <c:pt idx="37" formatCode="_(* #,##0_);_(* \(#,##0\);_(* &quot;-&quot;??_);_(@_)">
-                  <c:v>8618.4851032111346</c:v>
+                  <c:v>8618.4851032111255</c:v>
                 </c:pt>
                 <c:pt idx="38" formatCode="_(* #,##0_);_(* \(#,##0\);_(* &quot;-&quot;??_);_(@_)">
-                  <c:v>8837.8658135916558</c:v>
+                  <c:v>8837.8658135916412</c:v>
                 </c:pt>
                 <c:pt idx="39" formatCode="_(* #,##0_);_(* \(#,##0\);_(* &quot;-&quot;??_);_(@_)">
                   <c:v>9062.8307879711829</c:v>
@@ -24588,10 +25015,10 @@
                   <c:v>9293.5221719573256</c:v>
                 </c:pt>
                 <c:pt idx="41" formatCode="_(* #,##0_);_(* \(#,##0\);_(* &quot;-&quot;??_);_(@_)">
-                  <c:v>9530.0857294276593</c:v>
+                  <c:v>9530.0857294276448</c:v>
                 </c:pt>
                 <c:pt idx="42" formatCode="_(* #,##0_);_(* \(#,##0\);_(* &quot;-&quot;??_);_(@_)">
-                  <c:v>9772.6709346315874</c:v>
+                  <c:v>9772.6709346315802</c:v>
                 </c:pt>
                 <c:pt idx="43" formatCode="_(* #,##0_);_(* \(#,##0\);_(* &quot;-&quot;??_);_(@_)">
                   <c:v>10021.431066636274</c:v>
@@ -24600,13 +25027,13 @@
                   <c:v>10276.523306177198</c:v>
                 </c:pt>
                 <c:pt idx="45" formatCode="_(* #,##0_);_(* \(#,##0\);_(* &quot;-&quot;??_);_(@_)">
-                  <c:v>10538.108834974015</c:v>
+                  <c:v>10538.108834974008</c:v>
                 </c:pt>
                 <c:pt idx="46" formatCode="_(* #,##0_);_(* \(#,##0\);_(* &quot;-&quot;??_);_(@_)">
-                  <c:v>10806.352937574213</c:v>
+                  <c:v>10806.352937574205</c:v>
                 </c:pt>
                 <c:pt idx="47" formatCode="_(* #,##0_);_(* \(#,##0\);_(* &quot;-&quot;??_);_(@_)">
-                  <c:v>11081.425105789083</c:v>
+                  <c:v>11081.425105789074</c:v>
                 </c:pt>
                 <c:pt idx="48" formatCode="_(* #,##0_);_(* \(#,##0\);_(* &quot;-&quot;??_);_(@_)">
                   <c:v>11363.499145788443</c:v>
@@ -24627,7 +25054,7 @@
                   <c:v>12885.296718373538</c:v>
                 </c:pt>
                 <c:pt idx="54" formatCode="_(* #,##0_);_(* \(#,##0\);_(* &quot;-&quot;??_);_(@_)">
-                  <c:v>13213.287718379792</c:v>
+                  <c:v>13213.287718379799</c:v>
                 </c:pt>
                 <c:pt idx="55" formatCode="_(* #,##0_);_(* \(#,##0\);_(* &quot;-&quot;??_);_(@_)">
                   <c:v>13549.627621669761</c:v>
@@ -24642,7 +25069,7 @@
                   <c:v>14610.893122833764</c:v>
                 </c:pt>
                 <c:pt idx="59" formatCode="_(* #,##0_);_(* \(#,##0\);_(* &quot;-&quot;??_);_(@_)">
-                  <c:v>14982.808613107889</c:v>
+                  <c:v>14982.808613107882</c:v>
                 </c:pt>
                 <c:pt idx="60" formatCode="_(* #,##0_);_(* \(#,##0\);_(* &quot;-&quot;??_);_(@_)">
                   <c:v>15364.191090153032</c:v>
@@ -24875,10 +25302,10 @@
                 <c:formatCode>General</c:formatCode>
                 <c:ptCount val="61"/>
                 <c:pt idx="22" formatCode="_(* #,##0_);_(* \(#,##0\);_(* &quot;-&quot;??_);_(@_)">
-                  <c:v>5911.3124457590611</c:v>
+                  <c:v>5911.3124457590648</c:v>
                 </c:pt>
                 <c:pt idx="23" formatCode="_(* #,##0_);_(* \(#,##0\);_(* &quot;-&quot;??_);_(@_)">
-                  <c:v>6056.8254035396503</c:v>
+                  <c:v>6056.825403539654</c:v>
                 </c:pt>
                 <c:pt idx="24" formatCode="_(* #,##0_);_(* \(#,##0\);_(* &quot;-&quot;??_);_(@_)">
                   <c:v>6205.9203105195384</c:v>
@@ -24905,7 +25332,7 @@
                   <c:v>7357.5661191123254</c:v>
                 </c:pt>
                 <c:pt idx="32" formatCode="_(* #,##0_);_(* \(#,##0\);_(* &quot;-&quot;??_);_(@_)">
-                  <c:v>7538.680079486121</c:v>
+                  <c:v>7538.6800794861247</c:v>
                 </c:pt>
                 <c:pt idx="33" formatCode="_(* #,##0_);_(* \(#,##0\);_(* &quot;-&quot;??_);_(@_)">
                   <c:v>7724.2523438847793</c:v>
@@ -24923,10 +25350,10 @@
                   <c:v>8513.3602784912</c:v>
                 </c:pt>
                 <c:pt idx="38" formatCode="_(* #,##0_);_(* \(#,##0\);_(* &quot;-&quot;??_);_(@_)">
-                  <c:v>8722.9252856096336</c:v>
+                  <c:v>8722.9252856096264</c:v>
                 </c:pt>
                 <c:pt idx="39" formatCode="_(* #,##0_);_(* \(#,##0\);_(* &quot;-&quot;??_);_(@_)">
-                  <c:v>8937.6489481558983</c:v>
+                  <c:v>8937.6489481559111</c:v>
                 </c:pt>
                 <c:pt idx="40" formatCode="_(* #,##0_);_(* \(#,##0\);_(* &quot;-&quot;??_);_(@_)">
                   <c:v>9157.6582516707858</c:v>
@@ -24941,19 +25368,19 @@
                   <c:v>9850.7172151836603</c:v>
                 </c:pt>
                 <c:pt idx="44" formatCode="_(* #,##0_);_(* \(#,##0\);_(* &quot;-&quot;??_);_(@_)">
-                  <c:v>10093.202621156428</c:v>
+                  <c:v>10093.202621156435</c:v>
                 </c:pt>
                 <c:pt idx="45" formatCode="_(* #,##0_);_(* \(#,##0\);_(* &quot;-&quot;??_);_(@_)">
                   <c:v>10341.657051599646</c:v>
                 </c:pt>
                 <c:pt idx="46" formatCode="_(* #,##0_);_(* \(#,##0\);_(* &quot;-&quot;??_);_(@_)">
-                  <c:v>10596.227440111394</c:v>
+                  <c:v>10596.22744011141</c:v>
                 </c:pt>
                 <c:pt idx="47" formatCode="_(* #,##0_);_(* \(#,##0\);_(* &quot;-&quot;??_);_(@_)">
                   <c:v>10857.064337208942</c:v>
                 </c:pt>
                 <c:pt idx="48" formatCode="_(* #,##0_);_(* \(#,##0\);_(* &quot;-&quot;??_);_(@_)">
-                  <c:v>11124.321999363901</c:v>
+                  <c:v>11124.32199936389</c:v>
                 </c:pt>
                 <c:pt idx="49" formatCode="_(* #,##0_);_(* \(#,##0\);_(* &quot;-&quot;??_);_(@_)">
                   <c:v>11398.158480227421</c:v>
@@ -24962,7 +25389,7 @@
                   <c:v>11678.735724101532</c:v>
                 </c:pt>
                 <c:pt idx="51" formatCode="_(* #,##0_);_(* \(#,##0\);_(* &quot;-&quot;??_);_(@_)">
-                  <c:v>11966.219661711901</c:v>
+                  <c:v>11966.21966171191</c:v>
                 </c:pt>
                 <c:pt idx="52" formatCode="_(* #,##0_);_(* \(#,##0\);_(* &quot;-&quot;??_);_(@_)">
                   <c:v>12260.780308337316</c:v>
@@ -24974,7 +25401,7 @@
                   <c:v>12871.832818263129</c:v>
                 </c:pt>
                 <c:pt idx="55" formatCode="_(* #,##0_);_(* \(#,##0\);_(* &quot;-&quot;??_);_(@_)">
-                  <c:v>13188.686052232637</c:v>
+                  <c:v>13188.686052232646</c:v>
                 </c:pt>
                 <c:pt idx="56" formatCode="_(* #,##0_);_(* \(#,##0\);_(* &quot;-&quot;??_);_(@_)">
                   <c:v>13513.33895026656</c:v>
@@ -24986,7 +25413,7 @@
                   <c:v>14186.81645132119</c:v>
                 </c:pt>
                 <c:pt idx="59" formatCode="_(* #,##0_);_(* \(#,##0\);_(* &quot;-&quot;??_);_(@_)">
-                  <c:v>14536.039342559718</c:v>
+                  <c:v>14536.039342559729</c:v>
                 </c:pt>
                 <c:pt idx="60" formatCode="_(* #,##0_);_(* \(#,##0\);_(* &quot;-&quot;??_);_(@_)">
                   <c:v>14893.858709842225</c:v>
@@ -25219,7 +25646,7 @@
                 <c:formatCode>General</c:formatCode>
                 <c:ptCount val="61"/>
                 <c:pt idx="22" formatCode="_(* #,##0_);_(* \(#,##0\);_(* &quot;-&quot;??_);_(@_)">
-                  <c:v>5911.3124457590611</c:v>
+                  <c:v>5911.3124457590648</c:v>
                 </c:pt>
                 <c:pt idx="23" formatCode="_(* #,##0_);_(* \(#,##0\);_(* &quot;-&quot;??_);_(@_)">
                   <c:v>6048.2137493297487</c:v>
@@ -25234,16 +25661,16 @@
                   <c:v>6478.2362210380134</c:v>
                 </c:pt>
                 <c:pt idx="27" formatCode="_(* #,##0_);_(* \(#,##0\);_(* &quot;-&quot;??_);_(@_)">
-                  <c:v>6628.2670291939057</c:v>
+                  <c:v>6628.2670291939112</c:v>
                 </c:pt>
                 <c:pt idx="28" formatCode="_(* #,##0_);_(* \(#,##0\);_(* &quot;-&quot;??_);_(@_)">
-                  <c:v>6781.7724317652728</c:v>
+                  <c:v>6781.7724317652765</c:v>
                 </c:pt>
                 <c:pt idx="29" formatCode="_(* #,##0_);_(* \(#,##0\);_(* &quot;-&quot;??_);_(@_)">
                   <c:v>6938.8328976004905</c:v>
                 </c:pt>
                 <c:pt idx="30" formatCode="_(* #,##0_);_(* \(#,##0\);_(* &quot;-&quot;??_);_(@_)">
-                  <c:v>7099.5307591425963</c:v>
+                  <c:v>7099.5307591425917</c:v>
                 </c:pt>
                 <c:pt idx="31" formatCode="_(* #,##0_);_(* \(#,##0\);_(* &quot;-&quot;??_);_(@_)">
                   <c:v>7263.9502555886684</c:v>
@@ -25258,7 +25685,7 @@
                   <c:v>7780.4104821506462</c:v>
                 </c:pt>
                 <c:pt idx="35" formatCode="_(* #,##0_);_(* \(#,##0\);_(* &quot;-&quot;??_);_(@_)">
-                  <c:v>7960.5986124677847</c:v>
+                  <c:v>7960.5986124677893</c:v>
                 </c:pt>
                 <c:pt idx="36" formatCode="_(* #,##0_);_(* \(#,##0\);_(* &quot;-&quot;??_);_(@_)">
                   <c:v>8144.9597568413565</c:v>
@@ -25267,7 +25694,7 @@
                   <c:v>8333.590558964248</c:v>
                 </c:pt>
                 <c:pt idx="38" formatCode="_(* #,##0_);_(* \(#,##0\);_(* &quot;-&quot;??_);_(@_)">
-                  <c:v>8526.5899007204116</c:v>
+                  <c:v>8526.5899007204043</c:v>
                 </c:pt>
                 <c:pt idx="39" formatCode="_(* #,##0_);_(* \(#,##0\);_(* &quot;-&quot;??_);_(@_)">
                   <c:v>8724.0589540199271</c:v>
@@ -25285,7 +25712,7 @@
                   <c:v>9560.7388763471026</c:v>
                 </c:pt>
                 <c:pt idx="44" formatCode="_(* #,##0_);_(* \(#,##0\);_(* &quot;-&quot;??_);_(@_)">
-                  <c:v>9782.1579989667935</c:v>
+                  <c:v>9782.1579989667862</c:v>
                 </c:pt>
                 <c:pt idx="45" formatCode="_(* #,##0_);_(* \(#,##0\);_(* &quot;-&quot;??_);_(@_)">
                   <c:v>10008.705012693707</c:v>
@@ -25315,7 +25742,7 @@
                   <c:v>12020.530085122216</c:v>
                 </c:pt>
                 <c:pt idx="54" formatCode="_(* #,##0_);_(* \(#,##0\);_(* &quot;-&quot;??_);_(@_)">
-                  <c:v>12298.91601944116</c:v>
+                  <c:v>12298.916019441149</c:v>
                 </c:pt>
                 <c:pt idx="55" formatCode="_(* #,##0_);_(* \(#,##0\);_(* &quot;-&quot;??_);_(@_)">
                   <c:v>12583.749151003412</c:v>
@@ -25324,7 +25751,7 @@
                   <c:v>12875.178791778886</c:v>
                 </c:pt>
                 <c:pt idx="57" formatCode="_(* #,##0_);_(* \(#,##0\);_(* &quot;-&quot;??_);_(@_)">
-                  <c:v>13173.357711684335</c:v>
+                  <c:v>13173.357711684321</c:v>
                 </c:pt>
                 <c:pt idx="58" formatCode="_(* #,##0_);_(* \(#,##0\);_(* &quot;-&quot;??_);_(@_)">
                   <c:v>13478.442218666734</c:v>
@@ -25340,25 +25767,25 @@
           </c:val>
         </c:ser>
         <c:marker val="1"/>
-        <c:axId val="96592640"/>
-        <c:axId val="96594176"/>
+        <c:axId val="129623936"/>
+        <c:axId val="129625472"/>
       </c:lineChart>
       <c:catAx>
-        <c:axId val="96592640"/>
+        <c:axId val="129623936"/>
         <c:scaling>
           <c:orientation val="minMax"/>
         </c:scaling>
         <c:axPos val="b"/>
         <c:numFmt formatCode="General" sourceLinked="1"/>
         <c:tickLblPos val="nextTo"/>
-        <c:crossAx val="96594176"/>
+        <c:crossAx val="129625472"/>
         <c:crosses val="autoZero"/>
         <c:auto val="1"/>
         <c:lblAlgn val="ctr"/>
         <c:lblOffset val="100"/>
       </c:catAx>
       <c:valAx>
-        <c:axId val="96594176"/>
+        <c:axId val="129625472"/>
         <c:scaling>
           <c:orientation val="minMax"/>
           <c:max val="16000"/>
@@ -25374,7 +25801,7 @@
         </c:majorGridlines>
         <c:numFmt formatCode="_(* #,##0_);_(* \(#,##0\);_(* &quot;-&quot;??_);_(@_)" sourceLinked="1"/>
         <c:tickLblPos val="nextTo"/>
-        <c:crossAx val="96592640"/>
+        <c:crossAx val="129623936"/>
         <c:crosses val="autoZero"/>
         <c:crossBetween val="between"/>
       </c:valAx>
@@ -25681,7 +26108,7 @@
 </file>
 
 <file path=customXml/itemProps1.xml><?xml version="1.0" encoding="utf-8"?>
-<ds:datastoreItem xmlns:ds="http://schemas.openxmlformats.org/officeDocument/2006/customXml" ds:itemID="{1F586417-F496-4E02-9D92-7291D69376DD}">
+<ds:datastoreItem xmlns:ds="http://schemas.openxmlformats.org/officeDocument/2006/customXml" ds:itemID="{CDC08240-47B4-4819-856F-E1AB24E7E8E7}">
   <ds:schemaRefs>
     <ds:schemaRef ds:uri="http://schemas.openxmlformats.org/officeDocument/2006/bibliography"/>
   </ds:schemaRefs>

</xml_diff>

<commit_message>
Ligeros cambios en el Word
Para aumentar
</commit_message>
<xml_diff>
--- a/reports/CC_Pobreza.docx
+++ b/reports/CC_Pobreza.docx
@@ -13665,6 +13665,33 @@
         <w:rPr>
           <w:lang w:val="pt-BR"/>
         </w:rPr>
+      </w:pPr>
+    </w:p>
+    <w:p>
+      <w:pPr>
+        <w:rPr>
+          <w:lang w:val="pt-BR"/>
+        </w:rPr>
+      </w:pPr>
+    </w:p>
+    <w:p>
+      <w:pPr>
+        <w:rPr>
+          <w:lang w:val="pt-BR"/>
+        </w:rPr>
+      </w:pPr>
+      <w:r>
+        <w:rPr>
+          <w:lang w:val="pt-BR"/>
+        </w:rPr>
+        <w:t xml:space="preserve">Los párrafos anteriores muestrn los cambios experimentados por el sistema climático y sus principales implicaciones sobre los []. Una de las principales características del cambio climático es la heterogeneridad de sus consecuencias. Se espera que sus impactos sean particularmente agudos en las regiones más pobres del planeta .  </w:t>
+      </w:r>
+    </w:p>
+    <w:p>
+      <w:pPr>
+        <w:rPr>
+          <w:lang w:val="pt-BR"/>
+        </w:rPr>
         <w:sectPr>
           <w:type w:val="oddPage"/>
           <w:pgSz w:w="12240" w:h="15840"/>
@@ -14348,7 +14375,7 @@
                     <a:blip r:embed="rId14" cstate="print">
                       <a:extLst>
                         <a:ext uri="{28A0092B-C50C-407E-A947-70E740481C1C}">
-                          <a14:useLocalDpi xmlns="" xmlns:wpc="http://schemas.microsoft.com/office/word/2010/wordprocessingCanvas" xmlns:mo="http://schemas.microsoft.com/office/mac/office/2008/main" xmlns:mc="http://schemas.openxmlformats.org/markup-compatibility/2006" xmlns:mv="urn:schemas-microsoft-com:mac:vml" xmlns:o="urn:schemas-microsoft-com:office:office" xmlns:v="urn:schemas-microsoft-com:vml" xmlns:wp14="http://schemas.microsoft.com/office/word/2010/wordprocessingDrawing" xmlns:w10="urn:schemas-microsoft-com:office:word" xmlns:w="http://schemas.openxmlformats.org/wordprocessingml/2006/main" xmlns:w14="http://schemas.microsoft.com/office/word/2010/wordml" xmlns:wpg="http://schemas.microsoft.com/office/word/2010/wordprocessingGroup" xmlns:wpi="http://schemas.microsoft.com/office/word/2010/wordprocessingInk" xmlns:wps="http://schemas.microsoft.com/office/word/2010/wordprocessingShape" xmlns:a14="http://schemas.microsoft.com/office/drawing/2010/main" val="0"/>
+                          <a14:useLocalDpi xmlns:a14="http://schemas.microsoft.com/office/drawing/2010/main" xmlns:wps="http://schemas.microsoft.com/office/word/2010/wordprocessingShape" xmlns:wpi="http://schemas.microsoft.com/office/word/2010/wordprocessingInk" xmlns:wpg="http://schemas.microsoft.com/office/word/2010/wordprocessingGroup" xmlns:w14="http://schemas.microsoft.com/office/word/2010/wordml" xmlns:w="http://schemas.openxmlformats.org/wordprocessingml/2006/main" xmlns:w10="urn:schemas-microsoft-com:office:word" xmlns:wp14="http://schemas.microsoft.com/office/word/2010/wordprocessingDrawing" xmlns:v="urn:schemas-microsoft-com:vml" xmlns:o="urn:schemas-microsoft-com:office:office" xmlns:mv="urn:schemas-microsoft-com:mac:vml" xmlns:mc="http://schemas.openxmlformats.org/markup-compatibility/2006" xmlns:mo="http://schemas.microsoft.com/office/mac/office/2008/main" xmlns:wpc="http://schemas.microsoft.com/office/word/2010/wordprocessingCanvas" xmlns="" val="0"/>
                         </a:ext>
                       </a:extLst>
                     </a:blip>
@@ -14368,7 +14395,7 @@
                     </a:ln>
                     <a:extLst>
                       <a:ext uri="{53640926-AAD7-44d8-BBD7-CCE9431645EC}">
-                        <a14:shadowObscured xmlns="" xmlns:wpc="http://schemas.microsoft.com/office/word/2010/wordprocessingCanvas" xmlns:mo="http://schemas.microsoft.com/office/mac/office/2008/main" xmlns:mc="http://schemas.openxmlformats.org/markup-compatibility/2006" xmlns:mv="urn:schemas-microsoft-com:mac:vml" xmlns:o="urn:schemas-microsoft-com:office:office" xmlns:v="urn:schemas-microsoft-com:vml" xmlns:wp14="http://schemas.microsoft.com/office/word/2010/wordprocessingDrawing" xmlns:w10="urn:schemas-microsoft-com:office:word" xmlns:w="http://schemas.openxmlformats.org/wordprocessingml/2006/main" xmlns:w14="http://schemas.microsoft.com/office/word/2010/wordml" xmlns:wpg="http://schemas.microsoft.com/office/word/2010/wordprocessingGroup" xmlns:wpi="http://schemas.microsoft.com/office/word/2010/wordprocessingInk" xmlns:wps="http://schemas.microsoft.com/office/word/2010/wordprocessingShape" xmlns:a14="http://schemas.microsoft.com/office/drawing/2010/main"/>
+                        <a14:shadowObscured xmlns:a14="http://schemas.microsoft.com/office/drawing/2010/main" xmlns:wps="http://schemas.microsoft.com/office/word/2010/wordprocessingShape" xmlns:wpi="http://schemas.microsoft.com/office/word/2010/wordprocessingInk" xmlns:wpg="http://schemas.microsoft.com/office/word/2010/wordprocessingGroup" xmlns:w14="http://schemas.microsoft.com/office/word/2010/wordml" xmlns:w="http://schemas.openxmlformats.org/wordprocessingml/2006/main" xmlns:w10="urn:schemas-microsoft-com:office:word" xmlns:wp14="http://schemas.microsoft.com/office/word/2010/wordprocessingDrawing" xmlns:v="urn:schemas-microsoft-com:vml" xmlns:o="urn:schemas-microsoft-com:office:office" xmlns:mv="urn:schemas-microsoft-com:mac:vml" xmlns:mc="http://schemas.openxmlformats.org/markup-compatibility/2006" xmlns:mo="http://schemas.microsoft.com/office/mac/office/2008/main" xmlns:wpc="http://schemas.microsoft.com/office/word/2010/wordprocessingCanvas" xmlns=""/>
                       </a:ext>
                     </a:extLst>
                   </pic:spPr>
@@ -14425,7 +14452,7 @@
                     <a:blip r:embed="rId15" cstate="print">
                       <a:extLst>
                         <a:ext uri="{28A0092B-C50C-407E-A947-70E740481C1C}">
-                          <a14:useLocalDpi xmlns="" xmlns:wpc="http://schemas.microsoft.com/office/word/2010/wordprocessingCanvas" xmlns:mo="http://schemas.microsoft.com/office/mac/office/2008/main" xmlns:mc="http://schemas.openxmlformats.org/markup-compatibility/2006" xmlns:mv="urn:schemas-microsoft-com:mac:vml" xmlns:o="urn:schemas-microsoft-com:office:office" xmlns:v="urn:schemas-microsoft-com:vml" xmlns:wp14="http://schemas.microsoft.com/office/word/2010/wordprocessingDrawing" xmlns:w10="urn:schemas-microsoft-com:office:word" xmlns:w="http://schemas.openxmlformats.org/wordprocessingml/2006/main" xmlns:w14="http://schemas.microsoft.com/office/word/2010/wordml" xmlns:wpg="http://schemas.microsoft.com/office/word/2010/wordprocessingGroup" xmlns:wpi="http://schemas.microsoft.com/office/word/2010/wordprocessingInk" xmlns:wps="http://schemas.microsoft.com/office/word/2010/wordprocessingShape" xmlns:a14="http://schemas.microsoft.com/office/drawing/2010/main" val="0"/>
+                          <a14:useLocalDpi xmlns:a14="http://schemas.microsoft.com/office/drawing/2010/main" xmlns:wps="http://schemas.microsoft.com/office/word/2010/wordprocessingShape" xmlns:wpi="http://schemas.microsoft.com/office/word/2010/wordprocessingInk" xmlns:wpg="http://schemas.microsoft.com/office/word/2010/wordprocessingGroup" xmlns:w14="http://schemas.microsoft.com/office/word/2010/wordml" xmlns:w="http://schemas.openxmlformats.org/wordprocessingml/2006/main" xmlns:w10="urn:schemas-microsoft-com:office:word" xmlns:wp14="http://schemas.microsoft.com/office/word/2010/wordprocessingDrawing" xmlns:v="urn:schemas-microsoft-com:vml" xmlns:o="urn:schemas-microsoft-com:office:office" xmlns:mv="urn:schemas-microsoft-com:mac:vml" xmlns:mc="http://schemas.openxmlformats.org/markup-compatibility/2006" xmlns:mo="http://schemas.microsoft.com/office/mac/office/2008/main" xmlns:wpc="http://schemas.microsoft.com/office/word/2010/wordprocessingCanvas" xmlns="" val="0"/>
                         </a:ext>
                       </a:extLst>
                     </a:blip>
@@ -14497,7 +14524,7 @@
                     <a:blip r:embed="rId16" cstate="print">
                       <a:extLst>
                         <a:ext uri="{28A0092B-C50C-407E-A947-70E740481C1C}">
-                          <a14:useLocalDpi xmlns="" xmlns:wpc="http://schemas.microsoft.com/office/word/2010/wordprocessingCanvas" xmlns:mo="http://schemas.microsoft.com/office/mac/office/2008/main" xmlns:mc="http://schemas.openxmlformats.org/markup-compatibility/2006" xmlns:mv="urn:schemas-microsoft-com:mac:vml" xmlns:o="urn:schemas-microsoft-com:office:office" xmlns:v="urn:schemas-microsoft-com:vml" xmlns:wp14="http://schemas.microsoft.com/office/word/2010/wordprocessingDrawing" xmlns:w10="urn:schemas-microsoft-com:office:word" xmlns:w="http://schemas.openxmlformats.org/wordprocessingml/2006/main" xmlns:w14="http://schemas.microsoft.com/office/word/2010/wordml" xmlns:wpg="http://schemas.microsoft.com/office/word/2010/wordprocessingGroup" xmlns:wpi="http://schemas.microsoft.com/office/word/2010/wordprocessingInk" xmlns:wps="http://schemas.microsoft.com/office/word/2010/wordprocessingShape" xmlns:a14="http://schemas.microsoft.com/office/drawing/2010/main" val="0"/>
+                          <a14:useLocalDpi xmlns:a14="http://schemas.microsoft.com/office/drawing/2010/main" xmlns:wps="http://schemas.microsoft.com/office/word/2010/wordprocessingShape" xmlns:wpi="http://schemas.microsoft.com/office/word/2010/wordprocessingInk" xmlns:wpg="http://schemas.microsoft.com/office/word/2010/wordprocessingGroup" xmlns:w14="http://schemas.microsoft.com/office/word/2010/wordml" xmlns:w="http://schemas.openxmlformats.org/wordprocessingml/2006/main" xmlns:w10="urn:schemas-microsoft-com:office:word" xmlns:wp14="http://schemas.microsoft.com/office/word/2010/wordprocessingDrawing" xmlns:v="urn:schemas-microsoft-com:vml" xmlns:o="urn:schemas-microsoft-com:office:office" xmlns:mv="urn:schemas-microsoft-com:mac:vml" xmlns:mc="http://schemas.openxmlformats.org/markup-compatibility/2006" xmlns:mo="http://schemas.microsoft.com/office/mac/office/2008/main" xmlns:wpc="http://schemas.microsoft.com/office/word/2010/wordprocessingCanvas" xmlns="" val="0"/>
                         </a:ext>
                       </a:extLst>
                     </a:blip>
@@ -18597,11 +18624,28 @@
     </w:p>
     <w:p>
       <w:pPr>
-        <w:ind w:left="567"/>
         <w:rPr>
           <w:lang w:val="es-CL"/>
         </w:rPr>
       </w:pPr>
+      <w:r>
+        <w:rPr>
+          <w:lang w:val="es-ES"/>
+        </w:rPr>
+        <w:tab/>
+      </w:r>
+      <w:r>
+        <w:rPr>
+          <w:lang w:val="es-ES"/>
+        </w:rPr>
+        <w:t>Es importante notar que estos impac</w:t>
+      </w:r>
+      <w:r>
+        <w:rPr>
+          <w:lang w:val="es-ES"/>
+        </w:rPr>
+        <w:t>tos consideran solo los efectos sobre el nivel de la producción y no toman en cuenta aquellos efectos indirectos sobre la acumulación de capital físico, los impactos sobre la salud humana y sus efectos en la productividad, los efectos sobre el ahorro y la inversión en la economía, entre otros factores, que pueden afectar la tasa de crecimiento de largo plazo.</w:t>
+      </w:r>
     </w:p>
     <w:p>
       <w:pPr>
@@ -22701,10 +22745,10 @@
                   <c:v>1.5714089999999998</c:v>
                 </c:pt>
                 <c:pt idx="2">
-                  <c:v>1.5458392999999921</c:v>
+                  <c:v>1.545839299999989</c:v>
                 </c:pt>
                 <c:pt idx="3">
-                  <c:v>1.5183652999999957</c:v>
+                  <c:v>1.5183652999999944</c:v>
                 </c:pt>
                 <c:pt idx="4">
                   <c:v>1.5124328</c:v>
@@ -22716,7 +22760,7 @@
                   <c:v>1.5491168</c:v>
                 </c:pt>
                 <c:pt idx="7">
-                  <c:v>1.5629637999999961</c:v>
+                  <c:v>1.5629637999999946</c:v>
                 </c:pt>
                 <c:pt idx="8">
                   <c:v>1.5690818999999998</c:v>
@@ -22725,7 +22769,7 @@
                   <c:v>1.5438875999999999</c:v>
                 </c:pt>
                 <c:pt idx="10">
-                  <c:v>1.5575277999999961</c:v>
+                  <c:v>1.5575277999999946</c:v>
                 </c:pt>
                 <c:pt idx="11">
                   <c:v>1.5358549000000004</c:v>
@@ -22746,7 +22790,7 @@
                   <c:v>1.2663437</c:v>
                 </c:pt>
                 <c:pt idx="17">
-                  <c:v>1.2436633999999935</c:v>
+                  <c:v>1.2436633999999911</c:v>
                 </c:pt>
                 <c:pt idx="18">
                   <c:v>1.2249409</c:v>
@@ -22755,13 +22799,13 @@
                   <c:v>1.2484533999999998</c:v>
                 </c:pt>
                 <c:pt idx="20">
-                  <c:v>1.2218297999999919</c:v>
+                  <c:v>1.221829799999989</c:v>
                 </c:pt>
                 <c:pt idx="21">
                   <c:v>1.2104925999999998</c:v>
                 </c:pt>
                 <c:pt idx="22">
-                  <c:v>1.2007762999999947</c:v>
+                  <c:v>1.2007762999999927</c:v>
                 </c:pt>
                 <c:pt idx="23">
                   <c:v>1.1464152999999999</c:v>
@@ -22776,25 +22820,25 @@
                   <c:v>1.2432659999999998</c:v>
                 </c:pt>
                 <c:pt idx="27">
-                  <c:v>1.2323342999999936</c:v>
+                  <c:v>1.2323342999999913</c:v>
                 </c:pt>
                 <c:pt idx="28">
-                  <c:v>1.2186669999999962</c:v>
+                  <c:v>1.2186669999999948</c:v>
                 </c:pt>
                 <c:pt idx="29">
                   <c:v>1.1703203</c:v>
                 </c:pt>
                 <c:pt idx="30">
-                  <c:v>1.1835283999999959</c:v>
+                  <c:v>1.1835283999999946</c:v>
                 </c:pt>
                 <c:pt idx="31">
-                  <c:v>1.2113980999999943</c:v>
+                  <c:v>1.2113980999999923</c:v>
                 </c:pt>
                 <c:pt idx="32">
-                  <c:v>1.2916087999999959</c:v>
+                  <c:v>1.2916087999999946</c:v>
                 </c:pt>
                 <c:pt idx="33">
-                  <c:v>1.3849871000000047</c:v>
+                  <c:v>1.3849871000000065</c:v>
                 </c:pt>
                 <c:pt idx="34">
                   <c:v>1.3203021000000001</c:v>
@@ -22803,7 +22847,7 @@
                   <c:v>1.3647738999999999</c:v>
                 </c:pt>
                 <c:pt idx="36">
-                  <c:v>1.387893299999994</c:v>
+                  <c:v>1.3878932999999916</c:v>
                 </c:pt>
                 <c:pt idx="37">
                   <c:v>1.3761067</c:v>
@@ -22812,10 +22856,10 @@
                   <c:v>2.2119662999999998</c:v>
                 </c:pt>
                 <c:pt idx="39">
-                  <c:v>1.2918964999999933</c:v>
+                  <c:v>1.2918964999999909</c:v>
                 </c:pt>
                 <c:pt idx="40">
-                  <c:v>1.107292399999996</c:v>
+                  <c:v>1.1072923999999946</c:v>
                 </c:pt>
                 <c:pt idx="41">
                   <c:v>1.0247399999999998</c:v>
@@ -22836,7 +22880,7 @@
                   <c:v>0.83206189999999991</c:v>
                 </c:pt>
                 <c:pt idx="47">
-                  <c:v>1.055949699999994</c:v>
+                  <c:v>1.0559496999999916</c:v>
                 </c:pt>
                 <c:pt idx="48">
                   <c:v>0.65650130000000062</c:v>
@@ -22845,10 +22889,10 @@
                   <c:v>0.67736819999999998</c:v>
                 </c:pt>
                 <c:pt idx="50">
-                  <c:v>0.76905970000000212</c:v>
+                  <c:v>0.7690597000000029</c:v>
                 </c:pt>
                 <c:pt idx="51">
-                  <c:v>0.67778390000000177</c:v>
+                  <c:v>0.67778390000000244</c:v>
                 </c:pt>
                 <c:pt idx="52">
                   <c:v>0.6269325200000001</c:v>
@@ -23069,7 +23113,7 @@
                   <c:v>2.6859999999999999</c:v>
                 </c:pt>
                 <c:pt idx="4">
-                  <c:v>2.8329999999999926</c:v>
+                  <c:v>2.83299999999999</c:v>
                 </c:pt>
                 <c:pt idx="5">
                   <c:v>2.9949999999999997</c:v>
@@ -23102,7 +23146,7 @@
                   <c:v>4.6139999999999946</c:v>
                 </c:pt>
                 <c:pt idx="15">
-                  <c:v>4.6229999999999816</c:v>
+                  <c:v>4.6229999999999762</c:v>
                 </c:pt>
                 <c:pt idx="16">
                   <c:v>4.5960000000000001</c:v>
@@ -23120,13 +23164,13 @@
                   <c:v>5.3689999999999856</c:v>
                 </c:pt>
                 <c:pt idx="21">
-                  <c:v>5.3149999999999844</c:v>
+                  <c:v>5.3149999999999791</c:v>
                 </c:pt>
                 <c:pt idx="22">
                   <c:v>5.1519999999999975</c:v>
                 </c:pt>
                 <c:pt idx="23">
-                  <c:v>5.1129999999999844</c:v>
+                  <c:v>5.1129999999999791</c:v>
                 </c:pt>
                 <c:pt idx="24">
                   <c:v>5.0939999999999985</c:v>
@@ -23213,7 +23257,7 @@
                   <c:v>9.1670000000000016</c:v>
                 </c:pt>
                 <c:pt idx="52">
-                  <c:v>9.4599367798203282</c:v>
+                  <c:v>9.4599367798203513</c:v>
                 </c:pt>
                 <c:pt idx="53">
                   <c:v>9.6665013769655701</c:v>
@@ -23222,25 +23266,25 @@
             </c:numRef>
           </c:val>
         </c:ser>
-        <c:axId val="129461248"/>
-        <c:axId val="129467136"/>
+        <c:axId val="40020224"/>
+        <c:axId val="59738752"/>
       </c:areaChart>
       <c:catAx>
-        <c:axId val="129461248"/>
+        <c:axId val="40020224"/>
         <c:scaling>
           <c:orientation val="minMax"/>
         </c:scaling>
         <c:axPos val="b"/>
         <c:numFmt formatCode="General" sourceLinked="1"/>
         <c:tickLblPos val="nextTo"/>
-        <c:crossAx val="129467136"/>
+        <c:crossAx val="59738752"/>
         <c:crosses val="autoZero"/>
         <c:auto val="1"/>
         <c:lblAlgn val="ctr"/>
         <c:lblOffset val="100"/>
       </c:catAx>
       <c:valAx>
-        <c:axId val="129467136"/>
+        <c:axId val="59738752"/>
         <c:scaling>
           <c:orientation val="minMax"/>
           <c:max val="11"/>
@@ -23256,7 +23300,7 @@
         </c:majorGridlines>
         <c:numFmt formatCode="0" sourceLinked="0"/>
         <c:tickLblPos val="nextTo"/>
-        <c:crossAx val="129461248"/>
+        <c:crossAx val="40020224"/>
         <c:crosses val="autoZero"/>
         <c:crossBetween val="midCat"/>
         <c:majorUnit val="1"/>
@@ -23354,19 +23398,19 @@
                   <c:v>4.6649450920698845</c:v>
                 </c:pt>
                 <c:pt idx="1">
-                  <c:v>2.747831897849693</c:v>
+                  <c:v>2.7478318978496978</c:v>
                 </c:pt>
                 <c:pt idx="2">
-                  <c:v>1.4318767558743866</c:v>
+                  <c:v>1.4318767558743835</c:v>
                 </c:pt>
                 <c:pt idx="3">
-                  <c:v>0.99549266598783759</c:v>
+                  <c:v>0.9954926659878367</c:v>
                 </c:pt>
                 <c:pt idx="4">
                   <c:v>3.0188726482008637</c:v>
                 </c:pt>
                 <c:pt idx="6">
-                  <c:v>2.5811132624194015</c:v>
+                  <c:v>2.5811132624194055</c:v>
                 </c:pt>
               </c:numCache>
             </c:numRef>
@@ -23426,10 +23470,10 @@
                 <c:formatCode>0.0</c:formatCode>
                 <c:ptCount val="7"/>
                 <c:pt idx="0">
-                  <c:v>-0.22859337651217679</c:v>
+                  <c:v>-0.22859337651217701</c:v>
                 </c:pt>
                 <c:pt idx="1">
-                  <c:v>-2.3524850950860543</c:v>
+                  <c:v>-2.3524850950860516</c:v>
                 </c:pt>
                 <c:pt idx="2">
                   <c:v>7.4779088751197884E-3</c:v>
@@ -23527,11 +23571,11 @@
         </c:dLbls>
         <c:gapWidth val="0"/>
         <c:overlap val="-25"/>
-        <c:axId val="129239680"/>
-        <c:axId val="129253760"/>
+        <c:axId val="72419584"/>
+        <c:axId val="72481408"/>
       </c:barChart>
       <c:catAx>
-        <c:axId val="129239680"/>
+        <c:axId val="72419584"/>
         <c:scaling>
           <c:orientation val="minMax"/>
         </c:scaling>
@@ -23545,14 +23589,14 @@
         </c:majorGridlines>
         <c:majorTickMark val="none"/>
         <c:tickLblPos val="low"/>
-        <c:crossAx val="129253760"/>
+        <c:crossAx val="72481408"/>
         <c:crosses val="autoZero"/>
         <c:auto val="1"/>
         <c:lblAlgn val="ctr"/>
         <c:lblOffset val="100"/>
       </c:catAx>
       <c:valAx>
-        <c:axId val="129253760"/>
+        <c:axId val="72481408"/>
         <c:scaling>
           <c:orientation val="minMax"/>
           <c:max val="5"/>
@@ -23561,7 +23605,7 @@
         <c:axPos val="l"/>
         <c:numFmt formatCode="0" sourceLinked="0"/>
         <c:tickLblPos val="none"/>
-        <c:crossAx val="129239680"/>
+        <c:crossAx val="72419584"/>
         <c:crosses val="autoZero"/>
         <c:crossBetween val="between"/>
       </c:valAx>
@@ -23780,25 +23824,25 @@
         </c:dLbls>
         <c:gapWidth val="37"/>
         <c:overlap val="100"/>
-        <c:axId val="129275008"/>
-        <c:axId val="129276544"/>
+        <c:axId val="78506240"/>
+        <c:axId val="88158208"/>
       </c:barChart>
       <c:catAx>
-        <c:axId val="129275008"/>
+        <c:axId val="78506240"/>
         <c:scaling>
           <c:orientation val="minMax"/>
         </c:scaling>
         <c:axPos val="b"/>
         <c:numFmt formatCode="General" sourceLinked="1"/>
         <c:tickLblPos val="nextTo"/>
-        <c:crossAx val="129276544"/>
+        <c:crossAx val="88158208"/>
         <c:crosses val="autoZero"/>
         <c:auto val="1"/>
         <c:lblAlgn val="ctr"/>
         <c:lblOffset val="100"/>
       </c:catAx>
       <c:valAx>
-        <c:axId val="129276544"/>
+        <c:axId val="88158208"/>
         <c:scaling>
           <c:orientation val="minMax"/>
         </c:scaling>
@@ -23812,7 +23856,7 @@
         </c:majorGridlines>
         <c:numFmt formatCode="General" sourceLinked="1"/>
         <c:tickLblPos val="nextTo"/>
-        <c:crossAx val="129275008"/>
+        <c:crossAx val="78506240"/>
         <c:crosses val="autoZero"/>
         <c:crossBetween val="between"/>
       </c:valAx>
@@ -24031,25 +24075,25 @@
         </c:dLbls>
         <c:gapWidth val="30"/>
         <c:overlap val="100"/>
-        <c:axId val="129301888"/>
-        <c:axId val="129569920"/>
+        <c:axId val="154758144"/>
+        <c:axId val="39986304"/>
       </c:barChart>
       <c:catAx>
-        <c:axId val="129301888"/>
+        <c:axId val="154758144"/>
         <c:scaling>
           <c:orientation val="minMax"/>
         </c:scaling>
         <c:axPos val="b"/>
         <c:numFmt formatCode="General" sourceLinked="1"/>
         <c:tickLblPos val="nextTo"/>
-        <c:crossAx val="129569920"/>
+        <c:crossAx val="39986304"/>
         <c:crosses val="autoZero"/>
         <c:auto val="1"/>
         <c:lblAlgn val="ctr"/>
         <c:lblOffset val="100"/>
       </c:catAx>
       <c:valAx>
-        <c:axId val="129569920"/>
+        <c:axId val="39986304"/>
         <c:scaling>
           <c:orientation val="minMax"/>
         </c:scaling>
@@ -24063,7 +24107,7 @@
         </c:majorGridlines>
         <c:numFmt formatCode="0" sourceLinked="1"/>
         <c:tickLblPos val="nextTo"/>
-        <c:crossAx val="129301888"/>
+        <c:crossAx val="154758144"/>
         <c:crosses val="autoZero"/>
         <c:crossBetween val="between"/>
       </c:valAx>
@@ -24317,19 +24361,19 @@
                 <c:formatCode>_(* #,##0_);_(* \(#,##0\);_(* "-"??_);_(@_)</c:formatCode>
                 <c:ptCount val="61"/>
                 <c:pt idx="0">
-                  <c:v>4107.1173245873551</c:v>
+                  <c:v>4107.1173245873642</c:v>
                 </c:pt>
                 <c:pt idx="1">
                   <c:v>4162.0243870097702</c:v>
                 </c:pt>
                 <c:pt idx="2">
-                  <c:v>4191.6425834524853</c:v>
+                  <c:v>4191.6425834524953</c:v>
                 </c:pt>
                 <c:pt idx="3">
-                  <c:v>4262.1650714114403</c:v>
+                  <c:v>4262.1650714114521</c:v>
                 </c:pt>
                 <c:pt idx="4">
-                  <c:v>4384.7569864691568</c:v>
+                  <c:v>4384.7569864691641</c:v>
                 </c:pt>
                 <c:pt idx="5">
                   <c:v>4347.8181072529414</c:v>
@@ -24356,7 +24400,7 @@
                   <c:v>4685.9710991910097</c:v>
                 </c:pt>
                 <c:pt idx="13">
-                  <c:v>4678.7885820363454</c:v>
+                  <c:v>4678.788582036339</c:v>
                 </c:pt>
                 <c:pt idx="14">
                   <c:v>4879.3508527997001</c:v>
@@ -24368,10 +24412,10 @@
                   <c:v>5203.5836138821996</c:v>
                 </c:pt>
                 <c:pt idx="17">
-                  <c:v>5412.4542636858505</c:v>
+                  <c:v>5412.4542636858569</c:v>
                 </c:pt>
                 <c:pt idx="18">
-                  <c:v>5553.3287380576467</c:v>
+                  <c:v>5553.3287380576539</c:v>
                 </c:pt>
                 <c:pt idx="19">
                   <c:v>5390.42540727288</c:v>
@@ -24383,7 +24427,7 @@
                   <c:v>5792.3894781270201</c:v>
                 </c:pt>
                 <c:pt idx="22">
-                  <c:v>5911.3124457590648</c:v>
+                  <c:v>5911.3124457590711</c:v>
                 </c:pt>
               </c:numCache>
             </c:numRef>
@@ -24612,19 +24656,19 @@
                 <c:formatCode>General</c:formatCode>
                 <c:ptCount val="61"/>
                 <c:pt idx="22" formatCode="_(* #,##0_);_(* \(#,##0\);_(* &quot;-&quot;??_);_(@_)">
-                  <c:v>5911.3124457590648</c:v>
+                  <c:v>5911.3124457590711</c:v>
                 </c:pt>
                 <c:pt idx="23" formatCode="_(* #,##0_);_(* \(#,##0\);_(* &quot;-&quot;??_);_(@_)">
                   <c:v>6065.006569348775</c:v>
                 </c:pt>
                 <c:pt idx="24" formatCode="_(* #,##0_);_(* \(#,##0\);_(* &quot;-&quot;??_);_(@_)">
-                  <c:v>6222.6967401518741</c:v>
+                  <c:v>6222.6967401518823</c:v>
                 </c:pt>
                 <c:pt idx="25" formatCode="_(* #,##0_);_(* \(#,##0\);_(* &quot;-&quot;??_);_(@_)">
                   <c:v>6384.4868553957895</c:v>
                 </c:pt>
                 <c:pt idx="26" formatCode="_(* #,##0_);_(* \(#,##0\);_(* &quot;-&quot;??_);_(@_)">
-                  <c:v>6550.4835136360552</c:v>
+                  <c:v>6550.483513636048</c:v>
                 </c:pt>
                 <c:pt idx="27" formatCode="_(* #,##0_);_(* \(#,##0\);_(* &quot;-&quot;??_);_(@_)">
                   <c:v>6720.7960849906203</c:v>
@@ -24633,13 +24677,13 @@
                   <c:v>6895.5367832003767</c:v>
                 </c:pt>
                 <c:pt idx="29" formatCode="_(* #,##0_);_(* \(#,##0\);_(* &quot;-&quot;??_);_(@_)">
-                  <c:v>7074.8207395636318</c:v>
+                  <c:v>7074.8207395636427</c:v>
                 </c:pt>
                 <c:pt idx="30" formatCode="_(* #,##0_);_(* \(#,##0\);_(* &quot;-&quot;??_);_(@_)">
                   <c:v>7258.7660787922414</c:v>
                 </c:pt>
                 <c:pt idx="31" formatCode="_(* #,##0_);_(* \(#,##0\);_(* &quot;-&quot;??_);_(@_)">
-                  <c:v>7447.4939968408125</c:v>
+                  <c:v>7447.4939968408071</c:v>
                 </c:pt>
                 <c:pt idx="32" formatCode="_(* #,##0_);_(* \(#,##0\);_(* &quot;-&quot;??_);_(@_)">
                   <c:v>7641.1288407587044</c:v>
@@ -24648,7 +24692,7 @@
                   <c:v>7839.7981906184195</c:v>
                 </c:pt>
                 <c:pt idx="34" formatCode="_(* #,##0_);_(* \(#,##0\);_(* &quot;-&quot;??_);_(@_)">
-                  <c:v>8043.6329435745311</c:v>
+                  <c:v>8043.6329435745365</c:v>
                 </c:pt>
                 <c:pt idx="35" formatCode="_(* #,##0_);_(* \(#,##0\);_(* &quot;-&quot;??_);_(@_)">
                   <c:v>8252.7674001074429</c:v>
@@ -24657,16 +24701,16 @@
                   <c:v>8467.3393525102365</c:v>
                 </c:pt>
                 <c:pt idx="37" formatCode="_(* #,##0_);_(* \(#,##0\);_(* &quot;-&quot;??_);_(@_)">
-                  <c:v>8687.4901756754516</c:v>
+                  <c:v>8687.4901756754407</c:v>
                 </c:pt>
                 <c:pt idx="38" formatCode="_(* #,##0_);_(* \(#,##0\);_(* &quot;-&quot;??_);_(@_)">
-                  <c:v>8913.3649202429824</c:v>
+                  <c:v>8913.3649202429697</c:v>
                 </c:pt>
                 <c:pt idx="39" formatCode="_(* #,##0_);_(* \(#,##0\);_(* &quot;-&quot;??_);_(@_)">
-                  <c:v>9145.1124081694397</c:v>
+                  <c:v>9145.1124081694543</c:v>
                 </c:pt>
                 <c:pt idx="40" formatCode="_(* #,##0_);_(* \(#,##0\);_(* &quot;-&quot;??_);_(@_)">
-                  <c:v>9382.8853307816989</c:v>
+                  <c:v>9382.8853307816735</c:v>
                 </c:pt>
                 <c:pt idx="41" formatCode="_(* #,##0_);_(* \(#,##0\);_(* &quot;-&quot;??_);_(@_)">
                   <c:v>9626.840349382117</c:v>
@@ -24678,7 +24722,7 @@
                   <c:v>10133.94379162617</c:v>
                 </c:pt>
                 <c:pt idx="44" formatCode="_(* #,##0_);_(* \(#,##0\);_(* &quot;-&quot;??_);_(@_)">
-                  <c:v>10397.426330208402</c:v>
+                  <c:v>10397.426330208389</c:v>
                 </c:pt>
                 <c:pt idx="45" formatCode="_(* #,##0_);_(* \(#,##0\);_(* &quot;-&quot;??_);_(@_)">
                   <c:v>10667.759414793871</c:v>
@@ -24699,7 +24743,7 @@
                   <c:v>12128.581659053611</c:v>
                 </c:pt>
                 <c:pt idx="51" formatCode="_(* #,##0_);_(* \(#,##0\);_(* &quot;-&quot;??_);_(@_)">
-                  <c:v>12443.924782189059</c:v>
+                  <c:v>12443.924782189069</c:v>
                 </c:pt>
                 <c:pt idx="52" formatCode="_(* #,##0_);_(* \(#,##0\);_(* &quot;-&quot;??_);_(@_)">
                   <c:v>12767.466826525921</c:v>
@@ -24708,10 +24752,10 @@
                   <c:v>13099.420964015602</c:v>
                 </c:pt>
                 <c:pt idx="54" formatCode="_(* #,##0_);_(* \(#,##0\);_(* &quot;-&quot;??_);_(@_)">
-                  <c:v>13440.005909079957</c:v>
+                  <c:v>13440.005909079946</c:v>
                 </c:pt>
                 <c:pt idx="55" formatCode="_(* #,##0_);_(* \(#,##0\);_(* &quot;-&quot;??_);_(@_)">
-                  <c:v>13789.446062716137</c:v>
+                  <c:v>13789.44606271615</c:v>
                 </c:pt>
                 <c:pt idx="56" formatCode="_(* #,##0_);_(* \(#,##0\);_(* &quot;-&quot;??_);_(@_)">
                   <c:v>14147.971660346706</c:v>
@@ -24723,7 +24767,7 @@
                   <c:v>14893.23021552713</c:v>
                 </c:pt>
                 <c:pt idx="59" formatCode="_(* #,##0_);_(* \(#,##0\);_(* &quot;-&quot;??_);_(@_)">
-                  <c:v>15280.45420113088</c:v>
+                  <c:v>15280.454201130891</c:v>
                 </c:pt>
                 <c:pt idx="60" formatCode="_(* #,##0_);_(* \(#,##0\);_(* &quot;-&quot;??_);_(@_)">
                   <c:v>15677.746010360237</c:v>
@@ -24958,16 +25002,16 @@
                 <c:formatCode>General</c:formatCode>
                 <c:ptCount val="61"/>
                 <c:pt idx="22" formatCode="_(* #,##0_);_(* \(#,##0\);_(* &quot;-&quot;??_);_(@_)">
-                  <c:v>5911.3124457590648</c:v>
+                  <c:v>5911.3124457590711</c:v>
                 </c:pt>
                 <c:pt idx="23" formatCode="_(* #,##0_);_(* \(#,##0\);_(* &quot;-&quot;??_);_(@_)">
-                  <c:v>6061.7829644293179</c:v>
+                  <c:v>6061.7829644293261</c:v>
                 </c:pt>
                 <c:pt idx="24" formatCode="_(* #,##0_);_(* \(#,##0\);_(* &quot;-&quot;??_);_(@_)">
                   <c:v>6216.0836607794654</c:v>
                 </c:pt>
                 <c:pt idx="25" formatCode="_(* #,##0_);_(* \(#,##0\);_(* &quot;-&quot;??_);_(@_)">
-                  <c:v>6374.3120307256886</c:v>
+                  <c:v>6374.312030725695</c:v>
                 </c:pt>
                 <c:pt idx="26" formatCode="_(* #,##0_);_(* \(#,##0\);_(* &quot;-&quot;??_);_(@_)">
                   <c:v>6536.5680519104972</c:v>
@@ -24976,7 +25020,7 @@
                   <c:v>6702.9542468746904</c:v>
                 </c:pt>
                 <c:pt idx="28" formatCode="_(* #,##0_);_(* \(#,##0\);_(* &quot;-&quot;??_);_(@_)">
-                  <c:v>6873.5757478365485</c:v>
+                  <c:v>6873.5757478365404</c:v>
                 </c:pt>
                 <c:pt idx="29" formatCode="_(* #,##0_);_(* \(#,##0\);_(* &quot;-&quot;??_);_(@_)">
                   <c:v>7048.5403631206573</c:v>
@@ -24985,10 +25029,10 @@
                   <c:v>7227.9586452769008</c:v>
                 </c:pt>
                 <c:pt idx="31" formatCode="_(* #,##0_);_(* \(#,##0\);_(* &quot;-&quot;??_);_(@_)">
-                  <c:v>7411.9439609341716</c:v>
+                  <c:v>7411.9439609341662</c:v>
                 </c:pt>
                 <c:pt idx="32" formatCode="_(* #,##0_);_(* \(#,##0\);_(* &quot;-&quot;??_);_(@_)">
-                  <c:v>7600.6125624318192</c:v>
+                  <c:v>7600.6125624318311</c:v>
                 </c:pt>
                 <c:pt idx="33" formatCode="_(* #,##0_);_(* \(#,##0\);_(* &quot;-&quot;??_);_(@_)">
                   <c:v>7794.0836612740004</c:v>
@@ -25000,13 +25044,13 @@
                   <c:v>8195.9254467004248</c:v>
                 </c:pt>
                 <c:pt idx="36" formatCode="_(* #,##0_);_(* \(#,##0\);_(* &quot;-&quot;??_);_(@_)">
-                  <c:v>8404.5500396758816</c:v>
+                  <c:v>8404.5500396758634</c:v>
                 </c:pt>
                 <c:pt idx="37" formatCode="_(* #,##0_);_(* \(#,##0\);_(* &quot;-&quot;??_);_(@_)">
-                  <c:v>8618.4851032111255</c:v>
+                  <c:v>8618.485103211111</c:v>
                 </c:pt>
                 <c:pt idx="38" formatCode="_(* #,##0_);_(* \(#,##0\);_(* &quot;-&quot;??_);_(@_)">
-                  <c:v>8837.8658135916412</c:v>
+                  <c:v>8837.8658135916212</c:v>
                 </c:pt>
                 <c:pt idx="39" formatCode="_(* #,##0_);_(* \(#,##0\);_(* &quot;-&quot;??_);_(@_)">
                   <c:v>9062.8307879711829</c:v>
@@ -25015,10 +25059,10 @@
                   <c:v>9293.5221719573256</c:v>
                 </c:pt>
                 <c:pt idx="41" formatCode="_(* #,##0_);_(* \(#,##0\);_(* &quot;-&quot;??_);_(@_)">
-                  <c:v>9530.0857294276448</c:v>
+                  <c:v>9530.0857294276248</c:v>
                 </c:pt>
                 <c:pt idx="42" formatCode="_(* #,##0_);_(* \(#,##0\);_(* &quot;-&quot;??_);_(@_)">
-                  <c:v>9772.6709346315802</c:v>
+                  <c:v>9772.6709346315656</c:v>
                 </c:pt>
                 <c:pt idx="43" formatCode="_(* #,##0_);_(* \(#,##0\);_(* &quot;-&quot;??_);_(@_)">
                   <c:v>10021.431066636274</c:v>
@@ -25027,13 +25071,13 @@
                   <c:v>10276.523306177198</c:v>
                 </c:pt>
                 <c:pt idx="45" formatCode="_(* #,##0_);_(* \(#,##0\);_(* &quot;-&quot;??_);_(@_)">
-                  <c:v>10538.108834974008</c:v>
+                  <c:v>10538.108834973995</c:v>
                 </c:pt>
                 <c:pt idx="46" formatCode="_(* #,##0_);_(* \(#,##0\);_(* &quot;-&quot;??_);_(@_)">
-                  <c:v>10806.352937574205</c:v>
+                  <c:v>10806.352937574193</c:v>
                 </c:pt>
                 <c:pt idx="47" formatCode="_(* #,##0_);_(* \(#,##0\);_(* &quot;-&quot;??_);_(@_)">
-                  <c:v>11081.425105789074</c:v>
+                  <c:v>11081.425105789061</c:v>
                 </c:pt>
                 <c:pt idx="48" formatCode="_(* #,##0_);_(* \(#,##0\);_(* &quot;-&quot;??_);_(@_)">
                   <c:v>11363.499145788443</c:v>
@@ -25054,7 +25098,7 @@
                   <c:v>12885.296718373538</c:v>
                 </c:pt>
                 <c:pt idx="54" formatCode="_(* #,##0_);_(* \(#,##0\);_(* &quot;-&quot;??_);_(@_)">
-                  <c:v>13213.287718379799</c:v>
+                  <c:v>13213.287718379814</c:v>
                 </c:pt>
                 <c:pt idx="55" formatCode="_(* #,##0_);_(* \(#,##0\);_(* &quot;-&quot;??_);_(@_)">
                   <c:v>13549.627621669761</c:v>
@@ -25069,7 +25113,7 @@
                   <c:v>14610.893122833764</c:v>
                 </c:pt>
                 <c:pt idx="59" formatCode="_(* #,##0_);_(* \(#,##0\);_(* &quot;-&quot;??_);_(@_)">
-                  <c:v>14982.808613107882</c:v>
+                  <c:v>14982.808613107867</c:v>
                 </c:pt>
                 <c:pt idx="60" formatCode="_(* #,##0_);_(* \(#,##0\);_(* &quot;-&quot;??_);_(@_)">
                   <c:v>15364.191090153032</c:v>
@@ -25302,10 +25346,10 @@
                 <c:formatCode>General</c:formatCode>
                 <c:ptCount val="61"/>
                 <c:pt idx="22" formatCode="_(* #,##0_);_(* \(#,##0\);_(* &quot;-&quot;??_);_(@_)">
-                  <c:v>5911.3124457590648</c:v>
+                  <c:v>5911.3124457590711</c:v>
                 </c:pt>
                 <c:pt idx="23" formatCode="_(* #,##0_);_(* \(#,##0\);_(* &quot;-&quot;??_);_(@_)">
-                  <c:v>6056.825403539654</c:v>
+                  <c:v>6056.8254035396612</c:v>
                 </c:pt>
                 <c:pt idx="24" formatCode="_(* #,##0_);_(* \(#,##0\);_(* &quot;-&quot;??_);_(@_)">
                   <c:v>6205.9203105195384</c:v>
@@ -25332,7 +25376,7 @@
                   <c:v>7357.5661191123254</c:v>
                 </c:pt>
                 <c:pt idx="32" formatCode="_(* #,##0_);_(* \(#,##0\);_(* &quot;-&quot;??_);_(@_)">
-                  <c:v>7538.6800794861247</c:v>
+                  <c:v>7538.680079486131</c:v>
                 </c:pt>
                 <c:pt idx="33" formatCode="_(* #,##0_);_(* \(#,##0\);_(* &quot;-&quot;??_);_(@_)">
                   <c:v>7724.2523438847793</c:v>
@@ -25350,10 +25394,10 @@
                   <c:v>8513.3602784912</c:v>
                 </c:pt>
                 <c:pt idx="38" formatCode="_(* #,##0_);_(* \(#,##0\);_(* &quot;-&quot;??_);_(@_)">
-                  <c:v>8722.9252856096264</c:v>
+                  <c:v>8722.9252856096155</c:v>
                 </c:pt>
                 <c:pt idx="39" formatCode="_(* #,##0_);_(* \(#,##0\);_(* &quot;-&quot;??_);_(@_)">
-                  <c:v>8937.6489481559111</c:v>
+                  <c:v>8937.6489481559274</c:v>
                 </c:pt>
                 <c:pt idx="40" formatCode="_(* #,##0_);_(* \(#,##0\);_(* &quot;-&quot;??_);_(@_)">
                   <c:v>9157.6582516707858</c:v>
@@ -25368,19 +25412,19 @@
                   <c:v>9850.7172151836603</c:v>
                 </c:pt>
                 <c:pt idx="44" formatCode="_(* #,##0_);_(* \(#,##0\);_(* &quot;-&quot;??_);_(@_)">
-                  <c:v>10093.202621156435</c:v>
+                  <c:v>10093.202621156448</c:v>
                 </c:pt>
                 <c:pt idx="45" formatCode="_(* #,##0_);_(* \(#,##0\);_(* &quot;-&quot;??_);_(@_)">
                   <c:v>10341.657051599646</c:v>
                 </c:pt>
                 <c:pt idx="46" formatCode="_(* #,##0_);_(* \(#,##0\);_(* &quot;-&quot;??_);_(@_)">
-                  <c:v>10596.22744011141</c:v>
+                  <c:v>10596.227440111434</c:v>
                 </c:pt>
                 <c:pt idx="47" formatCode="_(* #,##0_);_(* \(#,##0\);_(* &quot;-&quot;??_);_(@_)">
                   <c:v>10857.064337208942</c:v>
                 </c:pt>
                 <c:pt idx="48" formatCode="_(* #,##0_);_(* \(#,##0\);_(* &quot;-&quot;??_);_(@_)">
-                  <c:v>11124.32199936389</c:v>
+                  <c:v>11124.321999363878</c:v>
                 </c:pt>
                 <c:pt idx="49" formatCode="_(* #,##0_);_(* \(#,##0\);_(* &quot;-&quot;??_);_(@_)">
                   <c:v>11398.158480227421</c:v>
@@ -25389,7 +25433,7 @@
                   <c:v>11678.735724101532</c:v>
                 </c:pt>
                 <c:pt idx="51" formatCode="_(* #,##0_);_(* \(#,##0\);_(* &quot;-&quot;??_);_(@_)">
-                  <c:v>11966.21966171191</c:v>
+                  <c:v>11966.219661711921</c:v>
                 </c:pt>
                 <c:pt idx="52" formatCode="_(* #,##0_);_(* \(#,##0\);_(* &quot;-&quot;??_);_(@_)">
                   <c:v>12260.780308337316</c:v>
@@ -25401,7 +25445,7 @@
                   <c:v>12871.832818263129</c:v>
                 </c:pt>
                 <c:pt idx="55" formatCode="_(* #,##0_);_(* \(#,##0\);_(* &quot;-&quot;??_);_(@_)">
-                  <c:v>13188.686052232646</c:v>
+                  <c:v>13188.686052232657</c:v>
                 </c:pt>
                 <c:pt idx="56" formatCode="_(* #,##0_);_(* \(#,##0\);_(* &quot;-&quot;??_);_(@_)">
                   <c:v>13513.33895026656</c:v>
@@ -25413,7 +25457,7 @@
                   <c:v>14186.81645132119</c:v>
                 </c:pt>
                 <c:pt idx="59" formatCode="_(* #,##0_);_(* \(#,##0\);_(* &quot;-&quot;??_);_(@_)">
-                  <c:v>14536.039342559729</c:v>
+                  <c:v>14536.039342559741</c:v>
                 </c:pt>
                 <c:pt idx="60" formatCode="_(* #,##0_);_(* \(#,##0\);_(* &quot;-&quot;??_);_(@_)">
                   <c:v>14893.858709842225</c:v>
@@ -25646,7 +25690,7 @@
                 <c:formatCode>General</c:formatCode>
                 <c:ptCount val="61"/>
                 <c:pt idx="22" formatCode="_(* #,##0_);_(* \(#,##0\);_(* &quot;-&quot;??_);_(@_)">
-                  <c:v>5911.3124457590648</c:v>
+                  <c:v>5911.3124457590711</c:v>
                 </c:pt>
                 <c:pt idx="23" formatCode="_(* #,##0_);_(* \(#,##0\);_(* &quot;-&quot;??_);_(@_)">
                   <c:v>6048.2137493297487</c:v>
@@ -25661,16 +25705,16 @@
                   <c:v>6478.2362210380134</c:v>
                 </c:pt>
                 <c:pt idx="27" formatCode="_(* #,##0_);_(* \(#,##0\);_(* &quot;-&quot;??_);_(@_)">
-                  <c:v>6628.2670291939112</c:v>
+                  <c:v>6628.2670291939166</c:v>
                 </c:pt>
                 <c:pt idx="28" formatCode="_(* #,##0_);_(* \(#,##0\);_(* &quot;-&quot;??_);_(@_)">
-                  <c:v>6781.7724317652765</c:v>
+                  <c:v>6781.7724317652828</c:v>
                 </c:pt>
                 <c:pt idx="29" formatCode="_(* #,##0_);_(* \(#,##0\);_(* &quot;-&quot;??_);_(@_)">
                   <c:v>6938.8328976004905</c:v>
                 </c:pt>
                 <c:pt idx="30" formatCode="_(* #,##0_);_(* \(#,##0\);_(* &quot;-&quot;??_);_(@_)">
-                  <c:v>7099.5307591425917</c:v>
+                  <c:v>7099.5307591425862</c:v>
                 </c:pt>
                 <c:pt idx="31" formatCode="_(* #,##0_);_(* \(#,##0\);_(* &quot;-&quot;??_);_(@_)">
                   <c:v>7263.9502555886684</c:v>
@@ -25685,7 +25729,7 @@
                   <c:v>7780.4104821506462</c:v>
                 </c:pt>
                 <c:pt idx="35" formatCode="_(* #,##0_);_(* \(#,##0\);_(* &quot;-&quot;??_);_(@_)">
-                  <c:v>7960.5986124677893</c:v>
+                  <c:v>7960.5986124677947</c:v>
                 </c:pt>
                 <c:pt idx="36" formatCode="_(* #,##0_);_(* \(#,##0\);_(* &quot;-&quot;??_);_(@_)">
                   <c:v>8144.9597568413565</c:v>
@@ -25694,7 +25738,7 @@
                   <c:v>8333.590558964248</c:v>
                 </c:pt>
                 <c:pt idx="38" formatCode="_(* #,##0_);_(* \(#,##0\);_(* &quot;-&quot;??_);_(@_)">
-                  <c:v>8526.5899007204043</c:v>
+                  <c:v>8526.5899007203916</c:v>
                 </c:pt>
                 <c:pt idx="39" formatCode="_(* #,##0_);_(* \(#,##0\);_(* &quot;-&quot;??_);_(@_)">
                   <c:v>8724.0589540199271</c:v>
@@ -25712,7 +25756,7 @@
                   <c:v>9560.7388763471026</c:v>
                 </c:pt>
                 <c:pt idx="44" formatCode="_(* #,##0_);_(* \(#,##0\);_(* &quot;-&quot;??_);_(@_)">
-                  <c:v>9782.1579989667862</c:v>
+                  <c:v>9782.1579989667734</c:v>
                 </c:pt>
                 <c:pt idx="45" formatCode="_(* #,##0_);_(* \(#,##0\);_(* &quot;-&quot;??_);_(@_)">
                   <c:v>10008.705012693707</c:v>
@@ -25742,7 +25786,7 @@
                   <c:v>12020.530085122216</c:v>
                 </c:pt>
                 <c:pt idx="54" formatCode="_(* #,##0_);_(* \(#,##0\);_(* &quot;-&quot;??_);_(@_)">
-                  <c:v>12298.916019441149</c:v>
+                  <c:v>12298.916019441138</c:v>
                 </c:pt>
                 <c:pt idx="55" formatCode="_(* #,##0_);_(* \(#,##0\);_(* &quot;-&quot;??_);_(@_)">
                   <c:v>12583.749151003412</c:v>
@@ -25751,7 +25795,7 @@
                   <c:v>12875.178791778886</c:v>
                 </c:pt>
                 <c:pt idx="57" formatCode="_(* #,##0_);_(* \(#,##0\);_(* &quot;-&quot;??_);_(@_)">
-                  <c:v>13173.357711684321</c:v>
+                  <c:v>13173.357711684301</c:v>
                 </c:pt>
                 <c:pt idx="58" formatCode="_(* #,##0_);_(* \(#,##0\);_(* &quot;-&quot;??_);_(@_)">
                   <c:v>13478.442218666734</c:v>
@@ -25767,25 +25811,25 @@
           </c:val>
         </c:ser>
         <c:marker val="1"/>
-        <c:axId val="129623936"/>
-        <c:axId val="129625472"/>
+        <c:axId val="60196352"/>
+        <c:axId val="60197888"/>
       </c:lineChart>
       <c:catAx>
-        <c:axId val="129623936"/>
+        <c:axId val="60196352"/>
         <c:scaling>
           <c:orientation val="minMax"/>
         </c:scaling>
         <c:axPos val="b"/>
         <c:numFmt formatCode="General" sourceLinked="1"/>
         <c:tickLblPos val="nextTo"/>
-        <c:crossAx val="129625472"/>
+        <c:crossAx val="60197888"/>
         <c:crosses val="autoZero"/>
         <c:auto val="1"/>
         <c:lblAlgn val="ctr"/>
         <c:lblOffset val="100"/>
       </c:catAx>
       <c:valAx>
-        <c:axId val="129625472"/>
+        <c:axId val="60197888"/>
         <c:scaling>
           <c:orientation val="minMax"/>
           <c:max val="16000"/>
@@ -25801,7 +25845,7 @@
         </c:majorGridlines>
         <c:numFmt formatCode="_(* #,##0_);_(* \(#,##0\);_(* &quot;-&quot;??_);_(@_)" sourceLinked="1"/>
         <c:tickLblPos val="nextTo"/>
-        <c:crossAx val="129623936"/>
+        <c:crossAx val="60196352"/>
         <c:crosses val="autoZero"/>
         <c:crossBetween val="between"/>
       </c:valAx>
@@ -26108,7 +26152,7 @@
 </file>
 
 <file path=customXml/itemProps1.xml><?xml version="1.0" encoding="utf-8"?>
-<ds:datastoreItem xmlns:ds="http://schemas.openxmlformats.org/officeDocument/2006/customXml" ds:itemID="{CDC08240-47B4-4819-856F-E1AB24E7E8E7}">
+<ds:datastoreItem xmlns:ds="http://schemas.openxmlformats.org/officeDocument/2006/customXml" ds:itemID="{8E8E023E-F1CE-4832-86B0-3C1CAF726974}">
   <ds:schemaRefs>
     <ds:schemaRef ds:uri="http://schemas.openxmlformats.org/officeDocument/2006/bibliography"/>
   </ds:schemaRefs>

</xml_diff>